<commit_message>
documentation chapter 3 (partial)
</commit_message>
<xml_diff>
--- a/Documentation/Unisup documentation.docx
+++ b/Documentation/Unisup documentation.docx
@@ -186,31 +186,7 @@
           <w:szCs w:val="40"/>
           <w:lang w:val="it-IT"/>
         </w:rPr>
-        <w:t xml:space="preserve">Edoardo </w:t>
-      </w:r>
-      <w:proofErr w:type="spellStart"/>
-      <w:r>
-        <w:rPr>
-          <w:b w:val="0"/>
-          <w:bCs/>
-          <w:color w:val="000000" w:themeColor="text1"/>
-          <w:sz w:val="40"/>
-          <w:szCs w:val="40"/>
-          <w:lang w:val="it-IT"/>
-        </w:rPr>
-        <w:t>Fazzari</w:t>
-      </w:r>
-      <w:proofErr w:type="spellEnd"/>
-      <w:r>
-        <w:rPr>
-          <w:b w:val="0"/>
-          <w:bCs/>
-          <w:color w:val="000000" w:themeColor="text1"/>
-          <w:sz w:val="40"/>
-          <w:szCs w:val="40"/>
-          <w:lang w:val="it-IT"/>
-        </w:rPr>
-        <w:t xml:space="preserve">, Sina </w:t>
+        <w:t xml:space="preserve">Edoardo Fazzari, Sina </w:t>
       </w:r>
       <w:proofErr w:type="spellStart"/>
       <w:r>
@@ -1135,17 +1111,7 @@
           <w:sz w:val="28"/>
           <w:szCs w:val="28"/>
         </w:rPr>
-        <w:t xml:space="preserve">What’s </w:t>
-      </w:r>
-      <w:proofErr w:type="gramStart"/>
-      <w:r>
-        <w:rPr>
-          <w:i/>
-          <w:iCs/>
-          <w:sz w:val="28"/>
-          <w:szCs w:val="28"/>
-        </w:rPr>
-        <w:t>up?</w:t>
+        <w:t>What’s up?</w:t>
       </w:r>
       <w:r>
         <w:rPr>
@@ -1154,7 +1120,6 @@
         </w:rPr>
         <w:t>.</w:t>
       </w:r>
-      <w:proofErr w:type="gramEnd"/>
     </w:p>
     <w:p>
       <w:pPr>
@@ -2320,8 +2285,1215 @@
       <w:bookmarkEnd w:id="7"/>
     </w:p>
     <w:p/>
+    <w:p>
+      <w:pPr>
+        <w:jc w:val="both"/>
+        <w:rPr>
+          <w:sz w:val="28"/>
+          <w:szCs w:val="28"/>
+        </w:rPr>
+      </w:pPr>
+      <w:r>
+        <w:rPr>
+          <w:sz w:val="28"/>
+          <w:szCs w:val="28"/>
+        </w:rPr>
+        <w:t>During the normal usage of the application, the users interact with their client device, so t</w:t>
+      </w:r>
+      <w:r>
+        <w:rPr>
+          <w:sz w:val="28"/>
+          <w:szCs w:val="28"/>
+        </w:rPr>
+        <w:t>he client is the principal actor of our application.</w:t>
+      </w:r>
+    </w:p>
+    <w:p>
+      <w:pPr>
+        <w:jc w:val="both"/>
+        <w:rPr>
+          <w:sz w:val="28"/>
+          <w:szCs w:val="28"/>
+        </w:rPr>
+      </w:pPr>
+      <w:r>
+        <w:rPr>
+          <w:sz w:val="28"/>
+          <w:szCs w:val="28"/>
+        </w:rPr>
+        <w:t xml:space="preserve">As described in the use cases analysis </w:t>
+      </w:r>
+      <w:r>
+        <w:rPr>
+          <w:sz w:val="28"/>
+          <w:szCs w:val="28"/>
+        </w:rPr>
+        <w:t>user</w:t>
+      </w:r>
+      <w:r>
+        <w:rPr>
+          <w:sz w:val="28"/>
+          <w:szCs w:val="28"/>
+        </w:rPr>
+        <w:t xml:space="preserve"> </w:t>
+      </w:r>
+      <w:proofErr w:type="spellStart"/>
+      <w:r>
+        <w:rPr>
+          <w:i/>
+          <w:iCs/>
+          <w:sz w:val="28"/>
+          <w:szCs w:val="28"/>
+        </w:rPr>
+        <w:t>i</w:t>
+      </w:r>
+      <w:proofErr w:type="spellEnd"/>
+      <w:r>
+        <w:rPr>
+          <w:sz w:val="28"/>
+          <w:szCs w:val="28"/>
+        </w:rPr>
+        <w:t xml:space="preserve"> can register to the application, sign in into his/her account, then he/she can do all the operation of a typical instant-message application</w:t>
+      </w:r>
+      <w:r>
+        <w:rPr>
+          <w:sz w:val="28"/>
+          <w:szCs w:val="28"/>
+        </w:rPr>
+        <w:t xml:space="preserve"> like</w:t>
+      </w:r>
+      <w:r>
+        <w:rPr>
+          <w:sz w:val="28"/>
+          <w:szCs w:val="28"/>
+        </w:rPr>
+        <w:t xml:space="preserve"> send</w:t>
+      </w:r>
+      <w:r>
+        <w:rPr>
+          <w:sz w:val="28"/>
+          <w:szCs w:val="28"/>
+        </w:rPr>
+        <w:t>ing</w:t>
+      </w:r>
+      <w:r>
+        <w:rPr>
+          <w:sz w:val="28"/>
+          <w:szCs w:val="28"/>
+        </w:rPr>
+        <w:t>/receiv</w:t>
+      </w:r>
+      <w:r>
+        <w:rPr>
+          <w:sz w:val="28"/>
+          <w:szCs w:val="28"/>
+        </w:rPr>
+        <w:t>ing</w:t>
+      </w:r>
+      <w:r>
+        <w:rPr>
+          <w:sz w:val="28"/>
+          <w:szCs w:val="28"/>
+        </w:rPr>
+        <w:t xml:space="preserve"> messages and read old messages through clicking on chats. Because the applicative isn’t bound to a specific client, as </w:t>
+      </w:r>
+      <w:proofErr w:type="spellStart"/>
+      <w:r>
+        <w:rPr>
+          <w:i/>
+          <w:iCs/>
+          <w:sz w:val="28"/>
+          <w:szCs w:val="28"/>
+        </w:rPr>
+        <w:t>Whatsapp</w:t>
+      </w:r>
+      <w:proofErr w:type="spellEnd"/>
+      <w:r>
+        <w:rPr>
+          <w:sz w:val="28"/>
+          <w:szCs w:val="28"/>
+        </w:rPr>
+        <w:t xml:space="preserve"> is, </w:t>
+      </w:r>
+      <w:r>
+        <w:rPr>
+          <w:sz w:val="28"/>
+          <w:szCs w:val="28"/>
+        </w:rPr>
+        <w:t>a client device can be used by multiple users, they only need to register/login to their account.</w:t>
+      </w:r>
+    </w:p>
+    <w:p>
+      <w:pPr>
+        <w:jc w:val="both"/>
+        <w:rPr>
+          <w:sz w:val="28"/>
+          <w:szCs w:val="28"/>
+        </w:rPr>
+      </w:pPr>
+      <w:r>
+        <w:rPr>
+          <w:sz w:val="28"/>
+          <w:szCs w:val="28"/>
+        </w:rPr>
+        <w:t>From an architectural point of view, the client is only in charge of providing the user a GUI and the communication with the server. The client device does not store the history of the messages, nor information about the user, but it is in charge of showing chats and messages in the correct natural order that is sorted by ascending timestamp.</w:t>
+      </w:r>
+    </w:p>
+    <w:p>
+      <w:pPr>
+        <w:rPr>
+          <w:sz w:val="28"/>
+          <w:szCs w:val="28"/>
+        </w:rPr>
+      </w:pPr>
+      <w:r>
+        <w:rPr>
+          <w:noProof/>
+          <w:sz w:val="28"/>
+          <w:szCs w:val="28"/>
+        </w:rPr>
+        <w:drawing>
+          <wp:anchor distT="0" distB="0" distL="114300" distR="114300" simplePos="0" relativeHeight="251659264" behindDoc="1" locked="0" layoutInCell="1" allowOverlap="1" wp14:anchorId="52C08937" wp14:editId="300D3F71">
+            <wp:simplePos x="0" y="0"/>
+            <wp:positionH relativeFrom="margin">
+              <wp:align>left</wp:align>
+            </wp:positionH>
+            <wp:positionV relativeFrom="paragraph">
+              <wp:posOffset>552246</wp:posOffset>
+            </wp:positionV>
+            <wp:extent cx="2406650" cy="3559175"/>
+            <wp:effectExtent l="0" t="0" r="0" b="3175"/>
+            <wp:wrapTight wrapText="bothSides">
+              <wp:wrapPolygon edited="0">
+                <wp:start x="0" y="0"/>
+                <wp:lineTo x="0" y="21504"/>
+                <wp:lineTo x="21372" y="21504"/>
+                <wp:lineTo x="21372" y="0"/>
+                <wp:lineTo x="0" y="0"/>
+              </wp:wrapPolygon>
+            </wp:wrapTight>
+            <wp:docPr id="4" name="Immagine 4"/>
+            <wp:cNvGraphicFramePr>
+              <a:graphicFrameLocks xmlns:a="http://schemas.openxmlformats.org/drawingml/2006/main" noChangeAspect="1"/>
+            </wp:cNvGraphicFramePr>
+            <a:graphic xmlns:a="http://schemas.openxmlformats.org/drawingml/2006/main">
+              <a:graphicData uri="http://schemas.openxmlformats.org/drawingml/2006/picture">
+                <pic:pic xmlns:pic="http://schemas.openxmlformats.org/drawingml/2006/picture">
+                  <pic:nvPicPr>
+                    <pic:cNvPr id="4" name="Immagine 4"/>
+                    <pic:cNvPicPr/>
+                  </pic:nvPicPr>
+                  <pic:blipFill rotWithShape="1">
+                    <a:blip r:embed="rId10">
+                      <a:extLst>
+                        <a:ext uri="{28A0092B-C50C-407E-A947-70E740481C1C}">
+                          <a14:useLocalDpi xmlns:a14="http://schemas.microsoft.com/office/drawing/2010/main" val="0"/>
+                        </a:ext>
+                      </a:extLst>
+                    </a:blip>
+                    <a:srcRect l="21299" t="16193"/>
+                    <a:stretch/>
+                  </pic:blipFill>
+                  <pic:spPr bwMode="auto">
+                    <a:xfrm>
+                      <a:off x="0" y="0"/>
+                      <a:ext cx="2406650" cy="3559175"/>
+                    </a:xfrm>
+                    <a:prstGeom prst="rect">
+                      <a:avLst/>
+                    </a:prstGeom>
+                    <a:ln>
+                      <a:noFill/>
+                    </a:ln>
+                    <a:extLst>
+                      <a:ext uri="{53640926-AAD7-44D8-BBD7-CCE9431645EC}">
+                        <a14:shadowObscured xmlns:a14="http://schemas.microsoft.com/office/drawing/2010/main"/>
+                      </a:ext>
+                    </a:extLst>
+                  </pic:spPr>
+                </pic:pic>
+              </a:graphicData>
+            </a:graphic>
+            <wp14:sizeRelH relativeFrom="margin">
+              <wp14:pctWidth>0</wp14:pctWidth>
+            </wp14:sizeRelH>
+            <wp14:sizeRelV relativeFrom="margin">
+              <wp14:pctHeight>0</wp14:pctHeight>
+            </wp14:sizeRelV>
+          </wp:anchor>
+        </w:drawing>
+      </w:r>
+      <w:r>
+        <w:rPr>
+          <w:sz w:val="28"/>
+          <w:szCs w:val="28"/>
+        </w:rPr>
+        <w:t xml:space="preserve">On client-side, </w:t>
+      </w:r>
+      <w:r>
+        <w:rPr>
+          <w:sz w:val="28"/>
+          <w:szCs w:val="28"/>
+        </w:rPr>
+        <w:t>a multithreaded approach has been developed according to the following DAG.</w:t>
+      </w:r>
+    </w:p>
+    <w:p>
+      <w:pPr>
+        <w:rPr>
+          <w:sz w:val="28"/>
+          <w:szCs w:val="28"/>
+        </w:rPr>
+      </w:pPr>
+    </w:p>
+    <w:p>
+      <w:pPr>
+        <w:jc w:val="both"/>
+        <w:rPr>
+          <w:sz w:val="28"/>
+          <w:szCs w:val="28"/>
+        </w:rPr>
+      </w:pPr>
+      <w:r>
+        <w:rPr>
+          <w:sz w:val="28"/>
+          <w:szCs w:val="28"/>
+        </w:rPr>
+        <w:t>Since SEND A MESSAGE and RECEIVE A MESSAGE are concurrent actions, they are performed by different flows of execution. The only shared data structured is the message list of the relative chat, so the access to it must be synchronized.</w:t>
+      </w:r>
+    </w:p>
+    <w:p>
+      <w:pPr>
+        <w:rPr>
+          <w:sz w:val="28"/>
+          <w:szCs w:val="28"/>
+        </w:rPr>
+      </w:pPr>
+    </w:p>
+    <w:p>
+      <w:pPr>
+        <w:rPr>
+          <w:sz w:val="28"/>
+          <w:szCs w:val="28"/>
+        </w:rPr>
+      </w:pPr>
+    </w:p>
+    <w:p>
+      <w:pPr>
+        <w:rPr>
+          <w:sz w:val="28"/>
+          <w:szCs w:val="28"/>
+        </w:rPr>
+      </w:pPr>
+    </w:p>
+    <w:p>
+      <w:pPr>
+        <w:rPr>
+          <w:sz w:val="28"/>
+          <w:szCs w:val="28"/>
+        </w:rPr>
+      </w:pPr>
+    </w:p>
+    <w:p>
+      <w:pPr>
+        <w:rPr>
+          <w:sz w:val="28"/>
+          <w:szCs w:val="28"/>
+        </w:rPr>
+      </w:pPr>
+    </w:p>
+    <w:p>
+      <w:pPr>
+        <w:rPr>
+          <w:sz w:val="28"/>
+          <w:szCs w:val="28"/>
+        </w:rPr>
+      </w:pPr>
+    </w:p>
+    <w:p>
+      <w:pPr>
+        <w:rPr>
+          <w:sz w:val="28"/>
+          <w:szCs w:val="28"/>
+        </w:rPr>
+      </w:pPr>
+    </w:p>
+    <w:p>
+      <w:pPr>
+        <w:rPr>
+          <w:sz w:val="28"/>
+          <w:szCs w:val="28"/>
+        </w:rPr>
+      </w:pPr>
+    </w:p>
+    <w:p>
+      <w:pPr>
+        <w:rPr>
+          <w:sz w:val="28"/>
+          <w:szCs w:val="28"/>
+        </w:rPr>
+      </w:pPr>
+    </w:p>
+    <w:p>
+      <w:pPr>
+        <w:rPr>
+          <w:sz w:val="28"/>
+          <w:szCs w:val="28"/>
+        </w:rPr>
+      </w:pPr>
+    </w:p>
+    <w:p>
+      <w:pPr>
+        <w:rPr>
+          <w:sz w:val="28"/>
+          <w:szCs w:val="28"/>
+        </w:rPr>
+      </w:pPr>
+    </w:p>
+    <w:p>
+      <w:pPr>
+        <w:rPr>
+          <w:sz w:val="28"/>
+          <w:szCs w:val="28"/>
+        </w:rPr>
+      </w:pPr>
+    </w:p>
+    <w:p>
+      <w:pPr>
+        <w:rPr>
+          <w:sz w:val="28"/>
+          <w:szCs w:val="28"/>
+        </w:rPr>
+      </w:pPr>
+    </w:p>
+    <w:p>
+      <w:pPr>
+        <w:pStyle w:val="Titolo3"/>
+        <w:numPr>
+          <w:ilvl w:val="2"/>
+          <w:numId w:val="1"/>
+        </w:numPr>
+      </w:pPr>
+      <w:r>
+        <w:t>Technologies</w:t>
+      </w:r>
+    </w:p>
     <w:p/>
+    <w:p>
+      <w:pPr>
+        <w:jc w:val="both"/>
+        <w:rPr>
+          <w:sz w:val="28"/>
+          <w:szCs w:val="28"/>
+        </w:rPr>
+      </w:pPr>
+      <w:r>
+        <w:rPr>
+          <w:sz w:val="28"/>
+          <w:szCs w:val="28"/>
+        </w:rPr>
+        <w:t xml:space="preserve">The applicative code </w:t>
+      </w:r>
+      <w:r>
+        <w:rPr>
+          <w:sz w:val="28"/>
+          <w:szCs w:val="28"/>
+        </w:rPr>
+        <w:t xml:space="preserve">(Java) </w:t>
+      </w:r>
+      <w:r>
+        <w:rPr>
+          <w:sz w:val="28"/>
+          <w:szCs w:val="28"/>
+        </w:rPr>
+        <w:t xml:space="preserve">runs entirely on the clients: every interaction with the GUI is handled locally and may trigger a send request to the server. The </w:t>
+      </w:r>
+      <w:r>
+        <w:rPr>
+          <w:sz w:val="28"/>
+          <w:szCs w:val="28"/>
+        </w:rPr>
+        <w:t xml:space="preserve">main </w:t>
+      </w:r>
+      <w:r>
+        <w:rPr>
+          <w:sz w:val="28"/>
+          <w:szCs w:val="28"/>
+        </w:rPr>
+        <w:t xml:space="preserve">technologies used in the client side are JavaFX and </w:t>
+      </w:r>
+      <w:proofErr w:type="spellStart"/>
+      <w:r>
+        <w:rPr>
+          <w:sz w:val="28"/>
+          <w:szCs w:val="28"/>
+        </w:rPr>
+        <w:t>Jinterface</w:t>
+      </w:r>
+      <w:proofErr w:type="spellEnd"/>
+      <w:r>
+        <w:rPr>
+          <w:sz w:val="28"/>
+          <w:szCs w:val="28"/>
+        </w:rPr>
+        <w:t>.</w:t>
+      </w:r>
+    </w:p>
+    <w:p>
+      <w:pPr>
+        <w:pStyle w:val="Paragrafoelenco"/>
+        <w:numPr>
+          <w:ilvl w:val="0"/>
+          <w:numId w:val="8"/>
+        </w:numPr>
+        <w:jc w:val="both"/>
+        <w:rPr>
+          <w:sz w:val="28"/>
+          <w:szCs w:val="28"/>
+        </w:rPr>
+      </w:pPr>
+      <w:r>
+        <w:rPr>
+          <w:sz w:val="28"/>
+          <w:szCs w:val="28"/>
+        </w:rPr>
+        <w:lastRenderedPageBreak/>
+        <w:t xml:space="preserve">The GUI is implemented using JavaFX classes, some of them were extended for creating ad-hoc classes that can be found in the </w:t>
+      </w:r>
+      <w:proofErr w:type="spellStart"/>
+      <w:r>
+        <w:rPr>
+          <w:sz w:val="28"/>
+          <w:szCs w:val="28"/>
+        </w:rPr>
+        <w:t>javafxexstension</w:t>
+      </w:r>
+      <w:proofErr w:type="spellEnd"/>
+      <w:r>
+        <w:rPr>
+          <w:sz w:val="28"/>
+          <w:szCs w:val="28"/>
+        </w:rPr>
+        <w:t xml:space="preserve"> package. The use of JavaFX is due to make the application more user-friendly.</w:t>
+      </w:r>
+    </w:p>
+    <w:p>
+      <w:pPr>
+        <w:pStyle w:val="Paragrafoelenco"/>
+        <w:numPr>
+          <w:ilvl w:val="0"/>
+          <w:numId w:val="8"/>
+        </w:numPr>
+        <w:jc w:val="both"/>
+        <w:rPr>
+          <w:sz w:val="28"/>
+          <w:szCs w:val="28"/>
+        </w:rPr>
+      </w:pPr>
+      <w:r>
+        <w:rPr>
+          <w:sz w:val="28"/>
+          <w:szCs w:val="28"/>
+        </w:rPr>
+        <w:t xml:space="preserve">The </w:t>
+      </w:r>
+      <w:proofErr w:type="spellStart"/>
+      <w:r>
+        <w:rPr>
+          <w:sz w:val="28"/>
+          <w:szCs w:val="28"/>
+        </w:rPr>
+        <w:t>Jinterface</w:t>
+      </w:r>
+      <w:proofErr w:type="spellEnd"/>
+      <w:r>
+        <w:rPr>
+          <w:sz w:val="28"/>
+          <w:szCs w:val="28"/>
+        </w:rPr>
+        <w:t xml:space="preserve"> package provides a set of tools for communication with Erlang processes. In this way the client can send </w:t>
+      </w:r>
+      <w:r>
+        <w:rPr>
+          <w:sz w:val="28"/>
+          <w:szCs w:val="28"/>
+        </w:rPr>
+        <w:t xml:space="preserve">and receive </w:t>
+      </w:r>
+      <w:r>
+        <w:rPr>
+          <w:sz w:val="28"/>
+          <w:szCs w:val="28"/>
+        </w:rPr>
+        <w:t>messages to the server</w:t>
+      </w:r>
+      <w:r>
+        <w:rPr>
+          <w:sz w:val="28"/>
+          <w:szCs w:val="28"/>
+        </w:rPr>
+        <w:t>, define receive mailboxes and so on</w:t>
+      </w:r>
+      <w:r>
+        <w:rPr>
+          <w:sz w:val="28"/>
+          <w:szCs w:val="28"/>
+        </w:rPr>
+        <w:t>.</w:t>
+      </w:r>
+    </w:p>
+    <w:p>
+      <w:pPr>
+        <w:ind w:left="708"/>
+      </w:pPr>
+    </w:p>
+    <w:p>
+      <w:pPr>
+        <w:pStyle w:val="Titolo2"/>
+        <w:numPr>
+          <w:ilvl w:val="1"/>
+          <w:numId w:val="1"/>
+        </w:numPr>
+      </w:pPr>
+      <w:r>
+        <w:t>The server</w:t>
+      </w:r>
+    </w:p>
+    <w:p>
+      <w:pPr>
+        <w:pStyle w:val="Titolo3"/>
+        <w:numPr>
+          <w:ilvl w:val="2"/>
+          <w:numId w:val="1"/>
+        </w:numPr>
+      </w:pPr>
+      <w:r>
+        <w:t>Role of the server</w:t>
+      </w:r>
+    </w:p>
+    <w:p>
+      <w:pPr>
+        <w:jc w:val="both"/>
+        <w:rPr>
+          <w:sz w:val="28"/>
+          <w:szCs w:val="28"/>
+        </w:rPr>
+      </w:pPr>
+      <w:r>
+        <w:rPr>
+          <w:sz w:val="28"/>
+          <w:szCs w:val="28"/>
+        </w:rPr>
+        <w:t>The server is the core of our system, every client ha</w:t>
+      </w:r>
+      <w:r>
+        <w:rPr>
+          <w:sz w:val="28"/>
+          <w:szCs w:val="28"/>
+        </w:rPr>
+        <w:t>s</w:t>
+      </w:r>
+      <w:r>
+        <w:rPr>
+          <w:sz w:val="28"/>
+          <w:szCs w:val="28"/>
+        </w:rPr>
+        <w:t xml:space="preserve"> to communicate with it </w:t>
+      </w:r>
+      <w:r>
+        <w:rPr>
+          <w:sz w:val="28"/>
+          <w:szCs w:val="28"/>
+        </w:rPr>
+        <w:t>in order to accomplish</w:t>
+      </w:r>
+      <w:r>
+        <w:rPr>
+          <w:sz w:val="28"/>
+          <w:szCs w:val="28"/>
+        </w:rPr>
+        <w:t xml:space="preserve"> any operation</w:t>
+      </w:r>
+      <w:r>
+        <w:rPr>
+          <w:sz w:val="28"/>
+          <w:szCs w:val="28"/>
+        </w:rPr>
+        <w:t xml:space="preserve"> of that </w:t>
+      </w:r>
+      <w:proofErr w:type="spellStart"/>
+      <w:r>
+        <w:rPr>
+          <w:sz w:val="28"/>
+          <w:szCs w:val="28"/>
+        </w:rPr>
+        <w:t>ones</w:t>
+      </w:r>
+      <w:proofErr w:type="spellEnd"/>
+      <w:r>
+        <w:rPr>
+          <w:sz w:val="28"/>
+          <w:szCs w:val="28"/>
+        </w:rPr>
+        <w:t xml:space="preserve"> listed in chapter 2.1.</w:t>
+      </w:r>
+    </w:p>
+    <w:p>
+      <w:pPr>
+        <w:jc w:val="both"/>
+        <w:rPr>
+          <w:sz w:val="28"/>
+          <w:szCs w:val="28"/>
+        </w:rPr>
+      </w:pPr>
+      <w:r>
+        <w:rPr>
+          <w:sz w:val="28"/>
+          <w:szCs w:val="28"/>
+        </w:rPr>
+        <w:t>The server is in charge of:</w:t>
+      </w:r>
+    </w:p>
+    <w:p>
+      <w:pPr>
+        <w:pStyle w:val="Paragrafoelenco"/>
+        <w:numPr>
+          <w:ilvl w:val="0"/>
+          <w:numId w:val="11"/>
+        </w:numPr>
+        <w:jc w:val="both"/>
+        <w:rPr>
+          <w:sz w:val="28"/>
+          <w:szCs w:val="28"/>
+        </w:rPr>
+      </w:pPr>
+      <w:r>
+        <w:rPr>
+          <w:sz w:val="28"/>
+          <w:szCs w:val="28"/>
+        </w:rPr>
+        <w:t>Register user data at registration time, remembering username and password.</w:t>
+      </w:r>
+    </w:p>
+    <w:p>
+      <w:pPr>
+        <w:pStyle w:val="Paragrafoelenco"/>
+        <w:numPr>
+          <w:ilvl w:val="0"/>
+          <w:numId w:val="11"/>
+        </w:numPr>
+        <w:jc w:val="both"/>
+        <w:rPr>
+          <w:sz w:val="28"/>
+          <w:szCs w:val="28"/>
+        </w:rPr>
+      </w:pPr>
+      <w:r>
+        <w:rPr>
+          <w:sz w:val="28"/>
+          <w:szCs w:val="28"/>
+        </w:rPr>
+        <w:t>Login users by checking username and password, binding usernames with the physical client process in charge of the receiving of the message.</w:t>
+      </w:r>
+    </w:p>
+    <w:p>
+      <w:pPr>
+        <w:pStyle w:val="Paragrafoelenco"/>
+        <w:numPr>
+          <w:ilvl w:val="0"/>
+          <w:numId w:val="11"/>
+        </w:numPr>
+        <w:jc w:val="both"/>
+        <w:rPr>
+          <w:sz w:val="28"/>
+          <w:szCs w:val="28"/>
+        </w:rPr>
+      </w:pPr>
+      <w:r>
+        <w:rPr>
+          <w:sz w:val="28"/>
+          <w:szCs w:val="28"/>
+        </w:rPr>
+        <w:t>Forward any message to the correct client: every sender client contacts firstly the server (so that clients are not requested to store physical addresses of other clients, they specify WHAT and not HOW to deliver messages). The server is capable, having as input a username, of determining the relative physical address and forward the message.</w:t>
+      </w:r>
+    </w:p>
+    <w:p>
+      <w:pPr>
+        <w:pStyle w:val="Paragrafoelenco"/>
+        <w:numPr>
+          <w:ilvl w:val="0"/>
+          <w:numId w:val="11"/>
+        </w:numPr>
+        <w:jc w:val="both"/>
+        <w:rPr>
+          <w:sz w:val="28"/>
+          <w:szCs w:val="28"/>
+        </w:rPr>
+      </w:pPr>
+      <w:r>
+        <w:rPr>
+          <w:sz w:val="28"/>
+          <w:szCs w:val="28"/>
+        </w:rPr>
+        <w:t>Register every in-transit message in order to permit the restoring of the chat list for every client</w:t>
+      </w:r>
+    </w:p>
+    <w:p>
+      <w:pPr>
+        <w:pStyle w:val="Paragrafoelenco"/>
+        <w:numPr>
+          <w:ilvl w:val="0"/>
+          <w:numId w:val="11"/>
+        </w:numPr>
+        <w:jc w:val="both"/>
+        <w:rPr>
+          <w:sz w:val="28"/>
+          <w:szCs w:val="28"/>
+        </w:rPr>
+      </w:pPr>
+      <w:r>
+        <w:rPr>
+          <w:sz w:val="28"/>
+          <w:szCs w:val="28"/>
+        </w:rPr>
+        <w:t xml:space="preserve">Queuing correctly the messages that are destined to the same client, so that to handle concurrency and buffering of messages whose receiver is offline.  </w:t>
+      </w:r>
+    </w:p>
+    <w:p>
+      <w:pPr>
+        <w:ind w:left="227"/>
+        <w:jc w:val="both"/>
+        <w:rPr>
+          <w:sz w:val="28"/>
+          <w:szCs w:val="28"/>
+        </w:rPr>
+      </w:pPr>
+    </w:p>
+    <w:p>
+      <w:pPr>
+        <w:pStyle w:val="Titolo3"/>
+        <w:numPr>
+          <w:ilvl w:val="2"/>
+          <w:numId w:val="1"/>
+        </w:numPr>
+      </w:pPr>
+      <w:r>
+        <w:t>Implementation of the server</w:t>
+      </w:r>
+    </w:p>
     <w:p/>
+    <w:p>
+      <w:pPr>
+        <w:jc w:val="both"/>
+        <w:rPr>
+          <w:sz w:val="28"/>
+          <w:szCs w:val="28"/>
+        </w:rPr>
+      </w:pPr>
+      <w:r>
+        <w:rPr>
+          <w:sz w:val="28"/>
+          <w:szCs w:val="28"/>
+        </w:rPr>
+        <w:t>In order to achieve a high-performance applications, it is crucial to have a lightweight server code, capable of handling quickly every request and of parallelizing work when possible</w:t>
+      </w:r>
+      <w:r>
+        <w:rPr>
+          <w:sz w:val="28"/>
+          <w:szCs w:val="28"/>
+        </w:rPr>
+        <w:t>. As discussed in the paragraph 3.2.1, concurrent actions inside a client are handled by the client itself; the server is in charge of handling concurren</w:t>
+      </w:r>
+      <w:r>
+        <w:rPr>
+          <w:sz w:val="28"/>
+          <w:szCs w:val="28"/>
+        </w:rPr>
+        <w:t>cy between different clients. In order to accomplish these requirements, we chose to implement the server entirely in erlang, so that:</w:t>
+      </w:r>
+    </w:p>
+    <w:p>
+      <w:pPr>
+        <w:pStyle w:val="Paragrafoelenco"/>
+        <w:numPr>
+          <w:ilvl w:val="0"/>
+          <w:numId w:val="13"/>
+        </w:numPr>
+        <w:jc w:val="both"/>
+        <w:rPr>
+          <w:sz w:val="28"/>
+          <w:szCs w:val="28"/>
+        </w:rPr>
+      </w:pPr>
+      <w:r>
+        <w:rPr>
+          <w:sz w:val="28"/>
+          <w:szCs w:val="28"/>
+        </w:rPr>
+        <w:t>The lightweight of the language is particularly suitable to ensure high performance on the simple actions that the server must perform</w:t>
+      </w:r>
+    </w:p>
+    <w:p>
+      <w:pPr>
+        <w:pStyle w:val="Paragrafoelenco"/>
+        <w:numPr>
+          <w:ilvl w:val="0"/>
+          <w:numId w:val="13"/>
+        </w:numPr>
+        <w:jc w:val="both"/>
+        <w:rPr>
+          <w:sz w:val="28"/>
+          <w:szCs w:val="28"/>
+        </w:rPr>
+      </w:pPr>
+      <w:r>
+        <w:rPr>
+          <w:sz w:val="28"/>
+          <w:szCs w:val="28"/>
+        </w:rPr>
+        <w:t xml:space="preserve">The </w:t>
+      </w:r>
+      <w:proofErr w:type="spellStart"/>
+      <w:r>
+        <w:rPr>
+          <w:sz w:val="28"/>
+          <w:szCs w:val="28"/>
+        </w:rPr>
+        <w:t>Mnesia</w:t>
+      </w:r>
+      <w:proofErr w:type="spellEnd"/>
+      <w:r>
+        <w:rPr>
+          <w:sz w:val="28"/>
+          <w:szCs w:val="28"/>
+        </w:rPr>
+        <w:t xml:space="preserve"> persistent support guarantee</w:t>
+      </w:r>
+      <w:r>
+        <w:rPr>
+          <w:sz w:val="28"/>
+          <w:szCs w:val="28"/>
+        </w:rPr>
+        <w:t>s</w:t>
+      </w:r>
+      <w:r>
+        <w:rPr>
+          <w:sz w:val="28"/>
+          <w:szCs w:val="28"/>
+        </w:rPr>
+        <w:t xml:space="preserve"> fast operations and internal handling of concurrent accesses to the data (see par. 3.3.3).</w:t>
+      </w:r>
+    </w:p>
+    <w:p>
+      <w:pPr>
+        <w:pStyle w:val="Paragrafoelenco"/>
+        <w:numPr>
+          <w:ilvl w:val="0"/>
+          <w:numId w:val="13"/>
+        </w:numPr>
+        <w:jc w:val="both"/>
+        <w:rPr>
+          <w:sz w:val="28"/>
+          <w:szCs w:val="28"/>
+        </w:rPr>
+      </w:pPr>
+      <w:r>
+        <w:rPr>
+          <w:sz w:val="28"/>
+          <w:szCs w:val="28"/>
+        </w:rPr>
+        <w:t xml:space="preserve">The </w:t>
+      </w:r>
+      <w:proofErr w:type="spellStart"/>
+      <w:r>
+        <w:rPr>
+          <w:sz w:val="28"/>
+          <w:szCs w:val="28"/>
+        </w:rPr>
+        <w:t>RabbitMq</w:t>
+      </w:r>
+      <w:proofErr w:type="spellEnd"/>
+      <w:r>
+        <w:rPr>
+          <w:sz w:val="28"/>
+          <w:szCs w:val="28"/>
+        </w:rPr>
+        <w:t xml:space="preserve"> library queues messages destined to every client with a FIFO policy. It ensures correct concurrency handling and buffering of messages whose receiver is offline.</w:t>
+      </w:r>
+    </w:p>
+    <w:p>
+      <w:pPr>
+        <w:jc w:val="both"/>
+        <w:rPr>
+          <w:sz w:val="28"/>
+          <w:szCs w:val="28"/>
+        </w:rPr>
+      </w:pPr>
+      <w:r>
+        <w:rPr>
+          <w:sz w:val="28"/>
+          <w:szCs w:val="28"/>
+        </w:rPr>
+        <w:t>In addition, to improve performance and abstract the server structure, we decided to adopt the Gen-Server behavior to handle client requests.</w:t>
+      </w:r>
+    </w:p>
+    <w:p>
+      <w:pPr>
+        <w:jc w:val="both"/>
+        <w:rPr>
+          <w:sz w:val="28"/>
+          <w:szCs w:val="28"/>
+        </w:rPr>
+      </w:pPr>
+      <w:r>
+        <w:rPr>
+          <w:sz w:val="28"/>
+          <w:szCs w:val="28"/>
+        </w:rPr>
+        <w:lastRenderedPageBreak/>
+        <w:t xml:space="preserve">Moreover, to decrease the coupling between clients and the server, a listener module has been provided. At each request it spawns a process that prepares data structures, forward the request to the Gen-Server after a preliminary pattern matching and finally changes the format of the response in a client-side-easy-to-parse way. </w:t>
+      </w:r>
+    </w:p>
+    <w:p/>
+    <w:p>
+      <w:pPr>
+        <w:pStyle w:val="Titolo3"/>
+        <w:numPr>
+          <w:ilvl w:val="2"/>
+          <w:numId w:val="1"/>
+        </w:numPr>
+      </w:pPr>
+      <w:r>
+        <w:t>Persistent data storing</w:t>
+      </w:r>
+    </w:p>
+    <w:p>
+      <w:pPr>
+        <w:jc w:val="both"/>
+        <w:rPr>
+          <w:sz w:val="28"/>
+          <w:szCs w:val="28"/>
+        </w:rPr>
+      </w:pPr>
+      <w:r>
+        <w:rPr>
+          <w:sz w:val="28"/>
+          <w:szCs w:val="28"/>
+        </w:rPr>
+        <w:t xml:space="preserve">For storing all the information regarding users and their relative messages we make use of </w:t>
+      </w:r>
+      <w:proofErr w:type="spellStart"/>
+      <w:r>
+        <w:rPr>
+          <w:sz w:val="28"/>
+          <w:szCs w:val="28"/>
+        </w:rPr>
+        <w:t>Mnesia</w:t>
+      </w:r>
+      <w:proofErr w:type="spellEnd"/>
+      <w:r>
+        <w:rPr>
+          <w:sz w:val="28"/>
+          <w:szCs w:val="28"/>
+        </w:rPr>
+        <w:t xml:space="preserve">. The choice to use </w:t>
+      </w:r>
+      <w:proofErr w:type="spellStart"/>
+      <w:r>
+        <w:rPr>
+          <w:sz w:val="28"/>
+          <w:szCs w:val="28"/>
+        </w:rPr>
+        <w:t>Mnesia</w:t>
+      </w:r>
+      <w:proofErr w:type="spellEnd"/>
+      <w:r>
+        <w:rPr>
+          <w:sz w:val="28"/>
+          <w:szCs w:val="28"/>
+        </w:rPr>
+        <w:t xml:space="preserve"> is driven by the fact that </w:t>
+      </w:r>
+      <w:proofErr w:type="spellStart"/>
+      <w:r>
+        <w:rPr>
+          <w:sz w:val="28"/>
+          <w:szCs w:val="28"/>
+        </w:rPr>
+        <w:t>Mnesia</w:t>
+      </w:r>
+      <w:proofErr w:type="spellEnd"/>
+      <w:r>
+        <w:rPr>
+          <w:sz w:val="28"/>
+          <w:szCs w:val="28"/>
+        </w:rPr>
+        <w:t xml:space="preserve"> is designed with requirements like the following:</w:t>
+      </w:r>
+    </w:p>
+    <w:p>
+      <w:pPr>
+        <w:pStyle w:val="Paragrafoelenco"/>
+        <w:numPr>
+          <w:ilvl w:val="0"/>
+          <w:numId w:val="14"/>
+        </w:numPr>
+        <w:rPr>
+          <w:sz w:val="28"/>
+          <w:szCs w:val="28"/>
+        </w:rPr>
+      </w:pPr>
+      <w:r>
+        <w:rPr>
+          <w:sz w:val="28"/>
+          <w:szCs w:val="28"/>
+        </w:rPr>
+        <w:t>Fast real-time key/value lookup</w:t>
+      </w:r>
+    </w:p>
+    <w:p>
+      <w:pPr>
+        <w:pStyle w:val="Paragrafoelenco"/>
+        <w:numPr>
+          <w:ilvl w:val="0"/>
+          <w:numId w:val="14"/>
+        </w:numPr>
+        <w:rPr>
+          <w:sz w:val="28"/>
+          <w:szCs w:val="28"/>
+        </w:rPr>
+      </w:pPr>
+      <w:r>
+        <w:rPr>
+          <w:sz w:val="28"/>
+          <w:szCs w:val="28"/>
+        </w:rPr>
+        <w:t>Complicate non-real-time queries mainly for operation and maintenance</w:t>
+      </w:r>
+    </w:p>
+    <w:p>
+      <w:pPr>
+        <w:pStyle w:val="Paragrafoelenco"/>
+        <w:numPr>
+          <w:ilvl w:val="0"/>
+          <w:numId w:val="14"/>
+        </w:numPr>
+        <w:rPr>
+          <w:sz w:val="28"/>
+          <w:szCs w:val="28"/>
+        </w:rPr>
+      </w:pPr>
+      <w:r>
+        <w:rPr>
+          <w:sz w:val="28"/>
+          <w:szCs w:val="28"/>
+        </w:rPr>
+        <w:t>High fault tolerance</w:t>
+      </w:r>
+    </w:p>
+    <w:p>
+      <w:pPr>
+        <w:jc w:val="both"/>
+        <w:rPr>
+          <w:sz w:val="28"/>
+          <w:szCs w:val="28"/>
+        </w:rPr>
+      </w:pPr>
+      <w:proofErr w:type="spellStart"/>
+      <w:r>
+        <w:rPr>
+          <w:sz w:val="28"/>
+          <w:szCs w:val="28"/>
+        </w:rPr>
+        <w:t>Mnesia</w:t>
+      </w:r>
+      <w:proofErr w:type="spellEnd"/>
+      <w:r>
+        <w:rPr>
+          <w:sz w:val="28"/>
+          <w:szCs w:val="28"/>
+        </w:rPr>
+        <w:t xml:space="preserve"> is also interesting because of its tight coupling to Erlang, thus almost turning Erlang into a database programming language. This has many benefits, the foremost is that the impedance mismatch between the data format used by the DBMS and the data format used by the programming language, which is used to manipulate the data, completely disappears.</w:t>
+      </w:r>
+    </w:p>
+    <w:p>
+      <w:pPr>
+        <w:ind w:left="360"/>
+        <w:rPr>
+          <w:sz w:val="28"/>
+          <w:szCs w:val="28"/>
+        </w:rPr>
+      </w:pPr>
+    </w:p>
+    <w:p>
+      <w:pPr>
+        <w:jc w:val="both"/>
+        <w:rPr>
+          <w:sz w:val="28"/>
+          <w:szCs w:val="28"/>
+        </w:rPr>
+      </w:pPr>
+      <w:r>
+        <w:rPr>
+          <w:sz w:val="28"/>
+          <w:szCs w:val="28"/>
+        </w:rPr>
+        <w:t xml:space="preserve">The information is store in two tables named </w:t>
+      </w:r>
+      <w:r>
+        <w:rPr>
+          <w:sz w:val="28"/>
+          <w:szCs w:val="28"/>
+        </w:rPr>
+        <w:t>{</w:t>
+      </w:r>
+      <w:proofErr w:type="spellStart"/>
+      <w:r>
+        <w:rPr>
+          <w:sz w:val="28"/>
+          <w:szCs w:val="28"/>
+        </w:rPr>
+        <w:t>unisup</w:t>
+      </w:r>
+      <w:proofErr w:type="spellEnd"/>
+      <w:r>
+        <w:rPr>
+          <w:sz w:val="28"/>
+          <w:szCs w:val="28"/>
+        </w:rPr>
+        <w:t xml:space="preserve">\_users} </w:t>
+      </w:r>
+      <w:r>
+        <w:rPr>
+          <w:sz w:val="28"/>
+          <w:szCs w:val="28"/>
+        </w:rPr>
+        <w:t>a</w:t>
+      </w:r>
+      <w:r>
+        <w:rPr>
+          <w:sz w:val="28"/>
+          <w:szCs w:val="28"/>
+        </w:rPr>
+        <w:t>nd{</w:t>
+      </w:r>
+      <w:proofErr w:type="spellStart"/>
+      <w:r>
+        <w:rPr>
+          <w:sz w:val="28"/>
+          <w:szCs w:val="28"/>
+        </w:rPr>
+        <w:t>unisup</w:t>
+      </w:r>
+      <w:proofErr w:type="spellEnd"/>
+      <w:r>
+        <w:rPr>
+          <w:sz w:val="28"/>
+          <w:szCs w:val="28"/>
+        </w:rPr>
+        <w:t>\_messages} in the following mode:</w:t>
+      </w:r>
+    </w:p>
     <w:p/>
     <w:p>
       <w:pPr>
@@ -2332,7 +3504,7 @@
         </w:numPr>
       </w:pPr>
       <w:r>
-        <w:t>Technologies</w:t>
+        <w:t>Queuing</w:t>
       </w:r>
     </w:p>
     <w:p>
@@ -2344,7 +3516,7 @@
         </w:numPr>
       </w:pPr>
       <w:r>
-        <w:t>The server</w:t>
+        <w:t>Synchronization management</w:t>
       </w:r>
     </w:p>
     <w:p>
@@ -2356,7 +3528,7 @@
         </w:numPr>
       </w:pPr>
       <w:r>
-        <w:t>Role of the server</w:t>
+        <w:t>Client-side</w:t>
       </w:r>
     </w:p>
     <w:p>
@@ -2368,19 +3540,7 @@
         </w:numPr>
       </w:pPr>
       <w:r>
-        <w:t>Persistent data storing</w:t>
-      </w:r>
-    </w:p>
-    <w:p>
-      <w:pPr>
-        <w:pStyle w:val="Paragrafoelenco"/>
-        <w:numPr>
-          <w:ilvl w:val="2"/>
-          <w:numId w:val="1"/>
-        </w:numPr>
-      </w:pPr>
-      <w:r>
-        <w:t>Queuing</w:t>
+        <w:t>Server-side</w:t>
       </w:r>
     </w:p>
     <w:p>
@@ -2392,47 +3552,11 @@
         </w:numPr>
       </w:pPr>
       <w:r>
-        <w:t>Synchronization management</w:t>
-      </w:r>
-    </w:p>
-    <w:p>
-      <w:pPr>
-        <w:pStyle w:val="Paragrafoelenco"/>
-        <w:numPr>
-          <w:ilvl w:val="2"/>
-          <w:numId w:val="1"/>
-        </w:numPr>
-      </w:pPr>
-      <w:r>
-        <w:t>Client-side</w:t>
-      </w:r>
-    </w:p>
-    <w:p>
-      <w:pPr>
-        <w:pStyle w:val="Paragrafoelenco"/>
-        <w:numPr>
-          <w:ilvl w:val="2"/>
-          <w:numId w:val="1"/>
-        </w:numPr>
-      </w:pPr>
-      <w:r>
-        <w:t>Server-side</w:t>
-      </w:r>
-    </w:p>
-    <w:p>
-      <w:pPr>
-        <w:pStyle w:val="Paragrafoelenco"/>
-        <w:numPr>
-          <w:ilvl w:val="1"/>
-          <w:numId w:val="1"/>
-        </w:numPr>
-      </w:pPr>
-      <w:r>
         <w:t>Sequence UML Diagrams</w:t>
       </w:r>
     </w:p>
     <w:sectPr>
-      <w:footerReference w:type="default" r:id="rId10"/>
+      <w:footerReference w:type="default" r:id="rId11"/>
       <w:pgSz w:w="11906" w:h="16838"/>
       <w:pgMar w:top="1417" w:right="1134" w:bottom="1134" w:left="1134" w:header="708" w:footer="708" w:gutter="0"/>
       <w:cols w:space="708"/>
@@ -2529,6 +3653,474 @@
 <file path=word/numbering.xml><?xml version="1.0" encoding="utf-8"?>
 <w:numbering xmlns:wpc="http://schemas.microsoft.com/office/word/2010/wordprocessingCanvas" xmlns:cx="http://schemas.microsoft.com/office/drawing/2014/chartex" xmlns:cx1="http://schemas.microsoft.com/office/drawing/2015/9/8/chartex" xmlns:cx2="http://schemas.microsoft.com/office/drawing/2015/10/21/chartex" xmlns:cx3="http://schemas.microsoft.com/office/drawing/2016/5/9/chartex" xmlns:cx4="http://schemas.microsoft.com/office/drawing/2016/5/10/chartex" xmlns:cx5="http://schemas.microsoft.com/office/drawing/2016/5/11/chartex" xmlns:cx6="http://schemas.microsoft.com/office/drawing/2016/5/12/chartex" xmlns:cx7="http://schemas.microsoft.com/office/drawing/2016/5/13/chartex" xmlns:cx8="http://schemas.microsoft.com/office/drawing/2016/5/14/chartex" xmlns:mc="http://schemas.openxmlformats.org/markup-compatibility/2006" xmlns:aink="http://schemas.microsoft.com/office/drawing/2016/ink" xmlns:am3d="http://schemas.microsoft.com/office/drawing/2017/model3d" xmlns:o="urn:schemas-microsoft-com:office:office" xmlns:r="http://schemas.openxmlformats.org/officeDocument/2006/relationships" xmlns:m="http://schemas.openxmlformats.org/officeDocument/2006/math" xmlns:v="urn:schemas-microsoft-com:vml" xmlns:wp14="http://schemas.microsoft.com/office/word/2010/wordprocessingDrawing" xmlns:wp="http://schemas.openxmlformats.org/drawingml/2006/wordprocessingDrawing" xmlns:w10="urn:schemas-microsoft-com:office:word" xmlns:w="http://schemas.openxmlformats.org/wordprocessingml/2006/main" xmlns:w14="http://schemas.microsoft.com/office/word/2010/wordml" xmlns:w15="http://schemas.microsoft.com/office/word/2012/wordml" xmlns:w16cex="http://schemas.microsoft.com/office/word/2018/wordml/cex" xmlns:w16cid="http://schemas.microsoft.com/office/word/2016/wordml/cid" xmlns:w16="http://schemas.microsoft.com/office/word/2018/wordml" xmlns:w16se="http://schemas.microsoft.com/office/word/2015/wordml/symex" xmlns:wpg="http://schemas.microsoft.com/office/word/2010/wordprocessingGroup" xmlns:wpi="http://schemas.microsoft.com/office/word/2010/wordprocessingInk" xmlns:wne="http://schemas.microsoft.com/office/word/2006/wordml" xmlns:wps="http://schemas.microsoft.com/office/word/2010/wordprocessingShape" mc:Ignorable="w14 w15 w16se w16cid w16 w16cex wp14">
   <w:abstractNum w:abstractNumId="0" w15:restartNumberingAfterBreak="0">
+    <w:nsid w:val="02FC3BCC"/>
+    <w:multiLevelType w:val="hybridMultilevel"/>
+    <w:tmpl w:val="5F746AEC"/>
+    <w:lvl w:ilvl="0" w:tplc="7F100FCC">
+      <w:start w:val="1"/>
+      <w:numFmt w:val="bullet"/>
+      <w:lvlText w:val=""/>
+      <w:lvlJc w:val="left"/>
+      <w:pPr>
+        <w:ind w:left="510" w:hanging="283"/>
+      </w:pPr>
+      <w:rPr>
+        <w:rFonts w:ascii="Symbol" w:hAnsi="Symbol" w:hint="default"/>
+      </w:rPr>
+    </w:lvl>
+    <w:lvl w:ilvl="1" w:tplc="04100003" w:tentative="1">
+      <w:start w:val="1"/>
+      <w:numFmt w:val="bullet"/>
+      <w:lvlText w:val="o"/>
+      <w:lvlJc w:val="left"/>
+      <w:pPr>
+        <w:ind w:left="1440" w:hanging="360"/>
+      </w:pPr>
+      <w:rPr>
+        <w:rFonts w:ascii="Courier New" w:hAnsi="Courier New" w:cs="Courier New" w:hint="default"/>
+      </w:rPr>
+    </w:lvl>
+    <w:lvl w:ilvl="2" w:tplc="04100005" w:tentative="1">
+      <w:start w:val="1"/>
+      <w:numFmt w:val="bullet"/>
+      <w:lvlText w:val=""/>
+      <w:lvlJc w:val="left"/>
+      <w:pPr>
+        <w:ind w:left="2160" w:hanging="360"/>
+      </w:pPr>
+      <w:rPr>
+        <w:rFonts w:ascii="Wingdings" w:hAnsi="Wingdings" w:hint="default"/>
+      </w:rPr>
+    </w:lvl>
+    <w:lvl w:ilvl="3" w:tplc="04100001" w:tentative="1">
+      <w:start w:val="1"/>
+      <w:numFmt w:val="bullet"/>
+      <w:lvlText w:val=""/>
+      <w:lvlJc w:val="left"/>
+      <w:pPr>
+        <w:ind w:left="2880" w:hanging="360"/>
+      </w:pPr>
+      <w:rPr>
+        <w:rFonts w:ascii="Symbol" w:hAnsi="Symbol" w:hint="default"/>
+      </w:rPr>
+    </w:lvl>
+    <w:lvl w:ilvl="4" w:tplc="04100003" w:tentative="1">
+      <w:start w:val="1"/>
+      <w:numFmt w:val="bullet"/>
+      <w:lvlText w:val="o"/>
+      <w:lvlJc w:val="left"/>
+      <w:pPr>
+        <w:ind w:left="3600" w:hanging="360"/>
+      </w:pPr>
+      <w:rPr>
+        <w:rFonts w:ascii="Courier New" w:hAnsi="Courier New" w:cs="Courier New" w:hint="default"/>
+      </w:rPr>
+    </w:lvl>
+    <w:lvl w:ilvl="5" w:tplc="04100005" w:tentative="1">
+      <w:start w:val="1"/>
+      <w:numFmt w:val="bullet"/>
+      <w:lvlText w:val=""/>
+      <w:lvlJc w:val="left"/>
+      <w:pPr>
+        <w:ind w:left="4320" w:hanging="360"/>
+      </w:pPr>
+      <w:rPr>
+        <w:rFonts w:ascii="Wingdings" w:hAnsi="Wingdings" w:hint="default"/>
+      </w:rPr>
+    </w:lvl>
+    <w:lvl w:ilvl="6" w:tplc="04100001" w:tentative="1">
+      <w:start w:val="1"/>
+      <w:numFmt w:val="bullet"/>
+      <w:lvlText w:val=""/>
+      <w:lvlJc w:val="left"/>
+      <w:pPr>
+        <w:ind w:left="5040" w:hanging="360"/>
+      </w:pPr>
+      <w:rPr>
+        <w:rFonts w:ascii="Symbol" w:hAnsi="Symbol" w:hint="default"/>
+      </w:rPr>
+    </w:lvl>
+    <w:lvl w:ilvl="7" w:tplc="04100003" w:tentative="1">
+      <w:start w:val="1"/>
+      <w:numFmt w:val="bullet"/>
+      <w:lvlText w:val="o"/>
+      <w:lvlJc w:val="left"/>
+      <w:pPr>
+        <w:ind w:left="5760" w:hanging="360"/>
+      </w:pPr>
+      <w:rPr>
+        <w:rFonts w:ascii="Courier New" w:hAnsi="Courier New" w:cs="Courier New" w:hint="default"/>
+      </w:rPr>
+    </w:lvl>
+    <w:lvl w:ilvl="8" w:tplc="04100005" w:tentative="1">
+      <w:start w:val="1"/>
+      <w:numFmt w:val="bullet"/>
+      <w:lvlText w:val=""/>
+      <w:lvlJc w:val="left"/>
+      <w:pPr>
+        <w:ind w:left="6480" w:hanging="360"/>
+      </w:pPr>
+      <w:rPr>
+        <w:rFonts w:ascii="Wingdings" w:hAnsi="Wingdings" w:hint="default"/>
+      </w:rPr>
+    </w:lvl>
+  </w:abstractNum>
+  <w:abstractNum w:abstractNumId="1" w15:restartNumberingAfterBreak="0">
+    <w:nsid w:val="0586208B"/>
+    <w:multiLevelType w:val="hybridMultilevel"/>
+    <w:tmpl w:val="AAFC384A"/>
+    <w:lvl w:ilvl="0" w:tplc="7F100FCC">
+      <w:start w:val="1"/>
+      <w:numFmt w:val="bullet"/>
+      <w:lvlText w:val=""/>
+      <w:lvlJc w:val="left"/>
+      <w:pPr>
+        <w:ind w:left="510" w:hanging="283"/>
+      </w:pPr>
+      <w:rPr>
+        <w:rFonts w:ascii="Symbol" w:hAnsi="Symbol" w:hint="default"/>
+      </w:rPr>
+    </w:lvl>
+    <w:lvl w:ilvl="1" w:tplc="04100003" w:tentative="1">
+      <w:start w:val="1"/>
+      <w:numFmt w:val="bullet"/>
+      <w:lvlText w:val="o"/>
+      <w:lvlJc w:val="left"/>
+      <w:pPr>
+        <w:ind w:left="1440" w:hanging="360"/>
+      </w:pPr>
+      <w:rPr>
+        <w:rFonts w:ascii="Courier New" w:hAnsi="Courier New" w:cs="Courier New" w:hint="default"/>
+      </w:rPr>
+    </w:lvl>
+    <w:lvl w:ilvl="2" w:tplc="04100005" w:tentative="1">
+      <w:start w:val="1"/>
+      <w:numFmt w:val="bullet"/>
+      <w:lvlText w:val=""/>
+      <w:lvlJc w:val="left"/>
+      <w:pPr>
+        <w:ind w:left="2160" w:hanging="360"/>
+      </w:pPr>
+      <w:rPr>
+        <w:rFonts w:ascii="Wingdings" w:hAnsi="Wingdings" w:hint="default"/>
+      </w:rPr>
+    </w:lvl>
+    <w:lvl w:ilvl="3" w:tplc="04100001" w:tentative="1">
+      <w:start w:val="1"/>
+      <w:numFmt w:val="bullet"/>
+      <w:lvlText w:val=""/>
+      <w:lvlJc w:val="left"/>
+      <w:pPr>
+        <w:ind w:left="2880" w:hanging="360"/>
+      </w:pPr>
+      <w:rPr>
+        <w:rFonts w:ascii="Symbol" w:hAnsi="Symbol" w:hint="default"/>
+      </w:rPr>
+    </w:lvl>
+    <w:lvl w:ilvl="4" w:tplc="04100003" w:tentative="1">
+      <w:start w:val="1"/>
+      <w:numFmt w:val="bullet"/>
+      <w:lvlText w:val="o"/>
+      <w:lvlJc w:val="left"/>
+      <w:pPr>
+        <w:ind w:left="3600" w:hanging="360"/>
+      </w:pPr>
+      <w:rPr>
+        <w:rFonts w:ascii="Courier New" w:hAnsi="Courier New" w:cs="Courier New" w:hint="default"/>
+      </w:rPr>
+    </w:lvl>
+    <w:lvl w:ilvl="5" w:tplc="04100005" w:tentative="1">
+      <w:start w:val="1"/>
+      <w:numFmt w:val="bullet"/>
+      <w:lvlText w:val=""/>
+      <w:lvlJc w:val="left"/>
+      <w:pPr>
+        <w:ind w:left="4320" w:hanging="360"/>
+      </w:pPr>
+      <w:rPr>
+        <w:rFonts w:ascii="Wingdings" w:hAnsi="Wingdings" w:hint="default"/>
+      </w:rPr>
+    </w:lvl>
+    <w:lvl w:ilvl="6" w:tplc="04100001" w:tentative="1">
+      <w:start w:val="1"/>
+      <w:numFmt w:val="bullet"/>
+      <w:lvlText w:val=""/>
+      <w:lvlJc w:val="left"/>
+      <w:pPr>
+        <w:ind w:left="5040" w:hanging="360"/>
+      </w:pPr>
+      <w:rPr>
+        <w:rFonts w:ascii="Symbol" w:hAnsi="Symbol" w:hint="default"/>
+      </w:rPr>
+    </w:lvl>
+    <w:lvl w:ilvl="7" w:tplc="04100003" w:tentative="1">
+      <w:start w:val="1"/>
+      <w:numFmt w:val="bullet"/>
+      <w:lvlText w:val="o"/>
+      <w:lvlJc w:val="left"/>
+      <w:pPr>
+        <w:ind w:left="5760" w:hanging="360"/>
+      </w:pPr>
+      <w:rPr>
+        <w:rFonts w:ascii="Courier New" w:hAnsi="Courier New" w:cs="Courier New" w:hint="default"/>
+      </w:rPr>
+    </w:lvl>
+    <w:lvl w:ilvl="8" w:tplc="04100005" w:tentative="1">
+      <w:start w:val="1"/>
+      <w:numFmt w:val="bullet"/>
+      <w:lvlText w:val=""/>
+      <w:lvlJc w:val="left"/>
+      <w:pPr>
+        <w:ind w:left="6480" w:hanging="360"/>
+      </w:pPr>
+      <w:rPr>
+        <w:rFonts w:ascii="Wingdings" w:hAnsi="Wingdings" w:hint="default"/>
+      </w:rPr>
+    </w:lvl>
+  </w:abstractNum>
+  <w:abstractNum w:abstractNumId="2" w15:restartNumberingAfterBreak="0">
+    <w:nsid w:val="096D3EA1"/>
+    <w:multiLevelType w:val="multilevel"/>
+    <w:tmpl w:val="A9D61E7C"/>
+    <w:lvl w:ilvl="0">
+      <w:start w:val="1"/>
+      <w:numFmt w:val="decimal"/>
+      <w:lvlText w:val="%1."/>
+      <w:lvlJc w:val="left"/>
+      <w:pPr>
+        <w:ind w:left="720" w:hanging="360"/>
+      </w:pPr>
+      <w:rPr>
+        <w:rFonts w:hint="default"/>
+      </w:rPr>
+    </w:lvl>
+    <w:lvl w:ilvl="1">
+      <w:start w:val="1"/>
+      <w:numFmt w:val="decimal"/>
+      <w:isLgl/>
+      <w:lvlText w:val="%1.%2"/>
+      <w:lvlJc w:val="left"/>
+      <w:pPr>
+        <w:ind w:left="1080" w:hanging="360"/>
+      </w:pPr>
+      <w:rPr>
+        <w:rFonts w:hint="default"/>
+      </w:rPr>
+    </w:lvl>
+    <w:lvl w:ilvl="2">
+      <w:start w:val="1"/>
+      <w:numFmt w:val="decimal"/>
+      <w:isLgl/>
+      <w:lvlText w:val="%1.%2.%3"/>
+      <w:lvlJc w:val="left"/>
+      <w:pPr>
+        <w:ind w:left="1800" w:hanging="720"/>
+      </w:pPr>
+      <w:rPr>
+        <w:rFonts w:hint="default"/>
+      </w:rPr>
+    </w:lvl>
+    <w:lvl w:ilvl="3">
+      <w:start w:val="1"/>
+      <w:numFmt w:val="decimal"/>
+      <w:isLgl/>
+      <w:lvlText w:val="%1.%2.%3.%4"/>
+      <w:lvlJc w:val="left"/>
+      <w:pPr>
+        <w:ind w:left="2160" w:hanging="720"/>
+      </w:pPr>
+      <w:rPr>
+        <w:rFonts w:hint="default"/>
+      </w:rPr>
+    </w:lvl>
+    <w:lvl w:ilvl="4">
+      <w:start w:val="1"/>
+      <w:numFmt w:val="decimal"/>
+      <w:isLgl/>
+      <w:lvlText w:val="%1.%2.%3.%4.%5"/>
+      <w:lvlJc w:val="left"/>
+      <w:pPr>
+        <w:ind w:left="2880" w:hanging="1080"/>
+      </w:pPr>
+      <w:rPr>
+        <w:rFonts w:hint="default"/>
+      </w:rPr>
+    </w:lvl>
+    <w:lvl w:ilvl="5">
+      <w:start w:val="1"/>
+      <w:numFmt w:val="decimal"/>
+      <w:isLgl/>
+      <w:lvlText w:val="%1.%2.%3.%4.%5.%6"/>
+      <w:lvlJc w:val="left"/>
+      <w:pPr>
+        <w:ind w:left="3240" w:hanging="1080"/>
+      </w:pPr>
+      <w:rPr>
+        <w:rFonts w:hint="default"/>
+      </w:rPr>
+    </w:lvl>
+    <w:lvl w:ilvl="6">
+      <w:start w:val="1"/>
+      <w:numFmt w:val="decimal"/>
+      <w:isLgl/>
+      <w:lvlText w:val="%1.%2.%3.%4.%5.%6.%7"/>
+      <w:lvlJc w:val="left"/>
+      <w:pPr>
+        <w:ind w:left="3960" w:hanging="1440"/>
+      </w:pPr>
+      <w:rPr>
+        <w:rFonts w:hint="default"/>
+      </w:rPr>
+    </w:lvl>
+    <w:lvl w:ilvl="7">
+      <w:start w:val="1"/>
+      <w:numFmt w:val="decimal"/>
+      <w:isLgl/>
+      <w:lvlText w:val="%1.%2.%3.%4.%5.%6.%7.%8"/>
+      <w:lvlJc w:val="left"/>
+      <w:pPr>
+        <w:ind w:left="4320" w:hanging="1440"/>
+      </w:pPr>
+      <w:rPr>
+        <w:rFonts w:hint="default"/>
+      </w:rPr>
+    </w:lvl>
+    <w:lvl w:ilvl="8">
+      <w:start w:val="1"/>
+      <w:numFmt w:val="decimal"/>
+      <w:isLgl/>
+      <w:lvlText w:val="%1.%2.%3.%4.%5.%6.%7.%8.%9"/>
+      <w:lvlJc w:val="left"/>
+      <w:pPr>
+        <w:ind w:left="5040" w:hanging="1800"/>
+      </w:pPr>
+      <w:rPr>
+        <w:rFonts w:hint="default"/>
+      </w:rPr>
+    </w:lvl>
+  </w:abstractNum>
+  <w:abstractNum w:abstractNumId="3" w15:restartNumberingAfterBreak="0">
+    <w:nsid w:val="0A8A7405"/>
+    <w:multiLevelType w:val="multilevel"/>
+    <w:tmpl w:val="A9D61E7C"/>
+    <w:lvl w:ilvl="0">
+      <w:start w:val="1"/>
+      <w:numFmt w:val="decimal"/>
+      <w:lvlText w:val="%1."/>
+      <w:lvlJc w:val="left"/>
+      <w:pPr>
+        <w:ind w:left="1068" w:hanging="360"/>
+      </w:pPr>
+      <w:rPr>
+        <w:rFonts w:hint="default"/>
+      </w:rPr>
+    </w:lvl>
+    <w:lvl w:ilvl="1">
+      <w:start w:val="1"/>
+      <w:numFmt w:val="decimal"/>
+      <w:isLgl/>
+      <w:lvlText w:val="%1.%2"/>
+      <w:lvlJc w:val="left"/>
+      <w:pPr>
+        <w:ind w:left="1428" w:hanging="360"/>
+      </w:pPr>
+      <w:rPr>
+        <w:rFonts w:hint="default"/>
+      </w:rPr>
+    </w:lvl>
+    <w:lvl w:ilvl="2">
+      <w:start w:val="1"/>
+      <w:numFmt w:val="decimal"/>
+      <w:isLgl/>
+      <w:lvlText w:val="%1.%2.%3"/>
+      <w:lvlJc w:val="left"/>
+      <w:pPr>
+        <w:ind w:left="2148" w:hanging="720"/>
+      </w:pPr>
+      <w:rPr>
+        <w:rFonts w:hint="default"/>
+      </w:rPr>
+    </w:lvl>
+    <w:lvl w:ilvl="3">
+      <w:start w:val="1"/>
+      <w:numFmt w:val="decimal"/>
+      <w:isLgl/>
+      <w:lvlText w:val="%1.%2.%3.%4"/>
+      <w:lvlJc w:val="left"/>
+      <w:pPr>
+        <w:ind w:left="2508" w:hanging="720"/>
+      </w:pPr>
+      <w:rPr>
+        <w:rFonts w:hint="default"/>
+      </w:rPr>
+    </w:lvl>
+    <w:lvl w:ilvl="4">
+      <w:start w:val="1"/>
+      <w:numFmt w:val="decimal"/>
+      <w:isLgl/>
+      <w:lvlText w:val="%1.%2.%3.%4.%5"/>
+      <w:lvlJc w:val="left"/>
+      <w:pPr>
+        <w:ind w:left="3228" w:hanging="1080"/>
+      </w:pPr>
+      <w:rPr>
+        <w:rFonts w:hint="default"/>
+      </w:rPr>
+    </w:lvl>
+    <w:lvl w:ilvl="5">
+      <w:start w:val="1"/>
+      <w:numFmt w:val="decimal"/>
+      <w:isLgl/>
+      <w:lvlText w:val="%1.%2.%3.%4.%5.%6"/>
+      <w:lvlJc w:val="left"/>
+      <w:pPr>
+        <w:ind w:left="3588" w:hanging="1080"/>
+      </w:pPr>
+      <w:rPr>
+        <w:rFonts w:hint="default"/>
+      </w:rPr>
+    </w:lvl>
+    <w:lvl w:ilvl="6">
+      <w:start w:val="1"/>
+      <w:numFmt w:val="decimal"/>
+      <w:isLgl/>
+      <w:lvlText w:val="%1.%2.%3.%4.%5.%6.%7"/>
+      <w:lvlJc w:val="left"/>
+      <w:pPr>
+        <w:ind w:left="4308" w:hanging="1440"/>
+      </w:pPr>
+      <w:rPr>
+        <w:rFonts w:hint="default"/>
+      </w:rPr>
+    </w:lvl>
+    <w:lvl w:ilvl="7">
+      <w:start w:val="1"/>
+      <w:numFmt w:val="decimal"/>
+      <w:isLgl/>
+      <w:lvlText w:val="%1.%2.%3.%4.%5.%6.%7.%8"/>
+      <w:lvlJc w:val="left"/>
+      <w:pPr>
+        <w:ind w:left="4668" w:hanging="1440"/>
+      </w:pPr>
+      <w:rPr>
+        <w:rFonts w:hint="default"/>
+      </w:rPr>
+    </w:lvl>
+    <w:lvl w:ilvl="8">
+      <w:start w:val="1"/>
+      <w:numFmt w:val="decimal"/>
+      <w:isLgl/>
+      <w:lvlText w:val="%1.%2.%3.%4.%5.%6.%7.%8.%9"/>
+      <w:lvlJc w:val="left"/>
+      <w:pPr>
+        <w:ind w:left="5388" w:hanging="1800"/>
+      </w:pPr>
+      <w:rPr>
+        <w:rFonts w:hint="default"/>
+      </w:rPr>
+    </w:lvl>
+  </w:abstractNum>
+  <w:abstractNum w:abstractNumId="4" w15:restartNumberingAfterBreak="0">
     <w:nsid w:val="0B34088E"/>
     <w:multiLevelType w:val="multilevel"/>
     <w:tmpl w:val="A9D61E7C"/>
@@ -2649,7 +4241,7 @@
       </w:rPr>
     </w:lvl>
   </w:abstractNum>
-  <w:abstractNum w:abstractNumId="1" w15:restartNumberingAfterBreak="0">
+  <w:abstractNum w:abstractNumId="5" w15:restartNumberingAfterBreak="0">
     <w:nsid w:val="2C404C4D"/>
     <w:multiLevelType w:val="hybridMultilevel"/>
     <w:tmpl w:val="F6B4D7DE"/>
@@ -2762,7 +4354,7 @@
       </w:rPr>
     </w:lvl>
   </w:abstractNum>
-  <w:abstractNum w:abstractNumId="2" w15:restartNumberingAfterBreak="0">
+  <w:abstractNum w:abstractNumId="6" w15:restartNumberingAfterBreak="0">
     <w:nsid w:val="2C8B7C74"/>
     <w:multiLevelType w:val="multilevel"/>
     <w:tmpl w:val="A9D61E7C"/>
@@ -2883,7 +4475,7 @@
       </w:rPr>
     </w:lvl>
   </w:abstractNum>
-  <w:abstractNum w:abstractNumId="3" w15:restartNumberingAfterBreak="0">
+  <w:abstractNum w:abstractNumId="7" w15:restartNumberingAfterBreak="0">
     <w:nsid w:val="2CCC5081"/>
     <w:multiLevelType w:val="hybridMultilevel"/>
     <w:tmpl w:val="FF4A5254"/>
@@ -2996,7 +4588,7 @@
       </w:rPr>
     </w:lvl>
   </w:abstractNum>
-  <w:abstractNum w:abstractNumId="4" w15:restartNumberingAfterBreak="0">
+  <w:abstractNum w:abstractNumId="8" w15:restartNumberingAfterBreak="0">
     <w:nsid w:val="338D7347"/>
     <w:multiLevelType w:val="hybridMultilevel"/>
     <w:tmpl w:val="75DCDC82"/>
@@ -3109,10 +4701,10 @@
       </w:rPr>
     </w:lvl>
   </w:abstractNum>
-  <w:abstractNum w:abstractNumId="5" w15:restartNumberingAfterBreak="0">
+  <w:abstractNum w:abstractNumId="9" w15:restartNumberingAfterBreak="0">
     <w:nsid w:val="3DB20830"/>
     <w:multiLevelType w:val="hybridMultilevel"/>
-    <w:tmpl w:val="9D4CF3A4"/>
+    <w:tmpl w:val="CDDE373A"/>
     <w:lvl w:ilvl="0" w:tplc="0410000F">
       <w:start w:val="1"/>
       <w:numFmt w:val="decimal"/>
@@ -3122,7 +4714,7 @@
         <w:ind w:left="788" w:hanging="360"/>
       </w:pPr>
     </w:lvl>
-    <w:lvl w:ilvl="1" w:tplc="04100019" w:tentative="1">
+    <w:lvl w:ilvl="1" w:tplc="04100019">
       <w:start w:val="1"/>
       <w:numFmt w:val="lowerLetter"/>
       <w:lvlText w:val="%2."/>
@@ -3195,23 +4787,472 @@
       </w:pPr>
     </w:lvl>
   </w:abstractNum>
+  <w:abstractNum w:abstractNumId="10" w15:restartNumberingAfterBreak="0">
+    <w:nsid w:val="43AB3FBF"/>
+    <w:multiLevelType w:val="hybridMultilevel"/>
+    <w:tmpl w:val="59544496"/>
+    <w:lvl w:ilvl="0" w:tplc="7F100FCC">
+      <w:start w:val="1"/>
+      <w:numFmt w:val="bullet"/>
+      <w:lvlText w:val=""/>
+      <w:lvlJc w:val="left"/>
+      <w:pPr>
+        <w:ind w:left="510" w:hanging="283"/>
+      </w:pPr>
+      <w:rPr>
+        <w:rFonts w:ascii="Symbol" w:hAnsi="Symbol" w:hint="default"/>
+      </w:rPr>
+    </w:lvl>
+    <w:lvl w:ilvl="1" w:tplc="04100003" w:tentative="1">
+      <w:start w:val="1"/>
+      <w:numFmt w:val="bullet"/>
+      <w:lvlText w:val="o"/>
+      <w:lvlJc w:val="left"/>
+      <w:pPr>
+        <w:ind w:left="2146" w:hanging="360"/>
+      </w:pPr>
+      <w:rPr>
+        <w:rFonts w:ascii="Courier New" w:hAnsi="Courier New" w:cs="Courier New" w:hint="default"/>
+      </w:rPr>
+    </w:lvl>
+    <w:lvl w:ilvl="2" w:tplc="04100005" w:tentative="1">
+      <w:start w:val="1"/>
+      <w:numFmt w:val="bullet"/>
+      <w:lvlText w:val=""/>
+      <w:lvlJc w:val="left"/>
+      <w:pPr>
+        <w:ind w:left="2866" w:hanging="360"/>
+      </w:pPr>
+      <w:rPr>
+        <w:rFonts w:ascii="Wingdings" w:hAnsi="Wingdings" w:hint="default"/>
+      </w:rPr>
+    </w:lvl>
+    <w:lvl w:ilvl="3" w:tplc="04100001" w:tentative="1">
+      <w:start w:val="1"/>
+      <w:numFmt w:val="bullet"/>
+      <w:lvlText w:val=""/>
+      <w:lvlJc w:val="left"/>
+      <w:pPr>
+        <w:ind w:left="3586" w:hanging="360"/>
+      </w:pPr>
+      <w:rPr>
+        <w:rFonts w:ascii="Symbol" w:hAnsi="Symbol" w:hint="default"/>
+      </w:rPr>
+    </w:lvl>
+    <w:lvl w:ilvl="4" w:tplc="04100003" w:tentative="1">
+      <w:start w:val="1"/>
+      <w:numFmt w:val="bullet"/>
+      <w:lvlText w:val="o"/>
+      <w:lvlJc w:val="left"/>
+      <w:pPr>
+        <w:ind w:left="4306" w:hanging="360"/>
+      </w:pPr>
+      <w:rPr>
+        <w:rFonts w:ascii="Courier New" w:hAnsi="Courier New" w:cs="Courier New" w:hint="default"/>
+      </w:rPr>
+    </w:lvl>
+    <w:lvl w:ilvl="5" w:tplc="04100005" w:tentative="1">
+      <w:start w:val="1"/>
+      <w:numFmt w:val="bullet"/>
+      <w:lvlText w:val=""/>
+      <w:lvlJc w:val="left"/>
+      <w:pPr>
+        <w:ind w:left="5026" w:hanging="360"/>
+      </w:pPr>
+      <w:rPr>
+        <w:rFonts w:ascii="Wingdings" w:hAnsi="Wingdings" w:hint="default"/>
+      </w:rPr>
+    </w:lvl>
+    <w:lvl w:ilvl="6" w:tplc="04100001" w:tentative="1">
+      <w:start w:val="1"/>
+      <w:numFmt w:val="bullet"/>
+      <w:lvlText w:val=""/>
+      <w:lvlJc w:val="left"/>
+      <w:pPr>
+        <w:ind w:left="5746" w:hanging="360"/>
+      </w:pPr>
+      <w:rPr>
+        <w:rFonts w:ascii="Symbol" w:hAnsi="Symbol" w:hint="default"/>
+      </w:rPr>
+    </w:lvl>
+    <w:lvl w:ilvl="7" w:tplc="04100003" w:tentative="1">
+      <w:start w:val="1"/>
+      <w:numFmt w:val="bullet"/>
+      <w:lvlText w:val="o"/>
+      <w:lvlJc w:val="left"/>
+      <w:pPr>
+        <w:ind w:left="6466" w:hanging="360"/>
+      </w:pPr>
+      <w:rPr>
+        <w:rFonts w:ascii="Courier New" w:hAnsi="Courier New" w:cs="Courier New" w:hint="default"/>
+      </w:rPr>
+    </w:lvl>
+    <w:lvl w:ilvl="8" w:tplc="04100005" w:tentative="1">
+      <w:start w:val="1"/>
+      <w:numFmt w:val="bullet"/>
+      <w:lvlText w:val=""/>
+      <w:lvlJc w:val="left"/>
+      <w:pPr>
+        <w:ind w:left="7186" w:hanging="360"/>
+      </w:pPr>
+      <w:rPr>
+        <w:rFonts w:ascii="Wingdings" w:hAnsi="Wingdings" w:hint="default"/>
+      </w:rPr>
+    </w:lvl>
+  </w:abstractNum>
+  <w:abstractNum w:abstractNumId="11" w15:restartNumberingAfterBreak="0">
+    <w:nsid w:val="4A7B1F16"/>
+    <w:multiLevelType w:val="hybridMultilevel"/>
+    <w:tmpl w:val="8620ED4E"/>
+    <w:lvl w:ilvl="0" w:tplc="7F100FCC">
+      <w:start w:val="1"/>
+      <w:numFmt w:val="bullet"/>
+      <w:lvlText w:val=""/>
+      <w:lvlJc w:val="left"/>
+      <w:pPr>
+        <w:ind w:left="510" w:hanging="283"/>
+      </w:pPr>
+      <w:rPr>
+        <w:rFonts w:ascii="Symbol" w:hAnsi="Symbol" w:hint="default"/>
+      </w:rPr>
+    </w:lvl>
+    <w:lvl w:ilvl="1" w:tplc="04100003" w:tentative="1">
+      <w:start w:val="1"/>
+      <w:numFmt w:val="bullet"/>
+      <w:lvlText w:val="o"/>
+      <w:lvlJc w:val="left"/>
+      <w:pPr>
+        <w:ind w:left="1440" w:hanging="360"/>
+      </w:pPr>
+      <w:rPr>
+        <w:rFonts w:ascii="Courier New" w:hAnsi="Courier New" w:cs="Courier New" w:hint="default"/>
+      </w:rPr>
+    </w:lvl>
+    <w:lvl w:ilvl="2" w:tplc="04100005" w:tentative="1">
+      <w:start w:val="1"/>
+      <w:numFmt w:val="bullet"/>
+      <w:lvlText w:val=""/>
+      <w:lvlJc w:val="left"/>
+      <w:pPr>
+        <w:ind w:left="2160" w:hanging="360"/>
+      </w:pPr>
+      <w:rPr>
+        <w:rFonts w:ascii="Wingdings" w:hAnsi="Wingdings" w:hint="default"/>
+      </w:rPr>
+    </w:lvl>
+    <w:lvl w:ilvl="3" w:tplc="04100001" w:tentative="1">
+      <w:start w:val="1"/>
+      <w:numFmt w:val="bullet"/>
+      <w:lvlText w:val=""/>
+      <w:lvlJc w:val="left"/>
+      <w:pPr>
+        <w:ind w:left="2880" w:hanging="360"/>
+      </w:pPr>
+      <w:rPr>
+        <w:rFonts w:ascii="Symbol" w:hAnsi="Symbol" w:hint="default"/>
+      </w:rPr>
+    </w:lvl>
+    <w:lvl w:ilvl="4" w:tplc="04100003" w:tentative="1">
+      <w:start w:val="1"/>
+      <w:numFmt w:val="bullet"/>
+      <w:lvlText w:val="o"/>
+      <w:lvlJc w:val="left"/>
+      <w:pPr>
+        <w:ind w:left="3600" w:hanging="360"/>
+      </w:pPr>
+      <w:rPr>
+        <w:rFonts w:ascii="Courier New" w:hAnsi="Courier New" w:cs="Courier New" w:hint="default"/>
+      </w:rPr>
+    </w:lvl>
+    <w:lvl w:ilvl="5" w:tplc="04100005" w:tentative="1">
+      <w:start w:val="1"/>
+      <w:numFmt w:val="bullet"/>
+      <w:lvlText w:val=""/>
+      <w:lvlJc w:val="left"/>
+      <w:pPr>
+        <w:ind w:left="4320" w:hanging="360"/>
+      </w:pPr>
+      <w:rPr>
+        <w:rFonts w:ascii="Wingdings" w:hAnsi="Wingdings" w:hint="default"/>
+      </w:rPr>
+    </w:lvl>
+    <w:lvl w:ilvl="6" w:tplc="04100001" w:tentative="1">
+      <w:start w:val="1"/>
+      <w:numFmt w:val="bullet"/>
+      <w:lvlText w:val=""/>
+      <w:lvlJc w:val="left"/>
+      <w:pPr>
+        <w:ind w:left="5040" w:hanging="360"/>
+      </w:pPr>
+      <w:rPr>
+        <w:rFonts w:ascii="Symbol" w:hAnsi="Symbol" w:hint="default"/>
+      </w:rPr>
+    </w:lvl>
+    <w:lvl w:ilvl="7" w:tplc="04100003" w:tentative="1">
+      <w:start w:val="1"/>
+      <w:numFmt w:val="bullet"/>
+      <w:lvlText w:val="o"/>
+      <w:lvlJc w:val="left"/>
+      <w:pPr>
+        <w:ind w:left="5760" w:hanging="360"/>
+      </w:pPr>
+      <w:rPr>
+        <w:rFonts w:ascii="Courier New" w:hAnsi="Courier New" w:cs="Courier New" w:hint="default"/>
+      </w:rPr>
+    </w:lvl>
+    <w:lvl w:ilvl="8" w:tplc="04100005" w:tentative="1">
+      <w:start w:val="1"/>
+      <w:numFmt w:val="bullet"/>
+      <w:lvlText w:val=""/>
+      <w:lvlJc w:val="left"/>
+      <w:pPr>
+        <w:ind w:left="6480" w:hanging="360"/>
+      </w:pPr>
+      <w:rPr>
+        <w:rFonts w:ascii="Wingdings" w:hAnsi="Wingdings" w:hint="default"/>
+      </w:rPr>
+    </w:lvl>
+  </w:abstractNum>
+  <w:abstractNum w:abstractNumId="12" w15:restartNumberingAfterBreak="0">
+    <w:nsid w:val="5F365E34"/>
+    <w:multiLevelType w:val="hybridMultilevel"/>
+    <w:tmpl w:val="8ED4CD3C"/>
+    <w:lvl w:ilvl="0" w:tplc="0410000F">
+      <w:start w:val="1"/>
+      <w:numFmt w:val="decimal"/>
+      <w:lvlText w:val="%1."/>
+      <w:lvlJc w:val="left"/>
+      <w:pPr>
+        <w:ind w:left="720" w:hanging="360"/>
+      </w:pPr>
+    </w:lvl>
+    <w:lvl w:ilvl="1" w:tplc="04100019" w:tentative="1">
+      <w:start w:val="1"/>
+      <w:numFmt w:val="lowerLetter"/>
+      <w:lvlText w:val="%2."/>
+      <w:lvlJc w:val="left"/>
+      <w:pPr>
+        <w:ind w:left="1440" w:hanging="360"/>
+      </w:pPr>
+    </w:lvl>
+    <w:lvl w:ilvl="2" w:tplc="0410001B" w:tentative="1">
+      <w:start w:val="1"/>
+      <w:numFmt w:val="lowerRoman"/>
+      <w:lvlText w:val="%3."/>
+      <w:lvlJc w:val="right"/>
+      <w:pPr>
+        <w:ind w:left="2160" w:hanging="180"/>
+      </w:pPr>
+    </w:lvl>
+    <w:lvl w:ilvl="3" w:tplc="0410000F" w:tentative="1">
+      <w:start w:val="1"/>
+      <w:numFmt w:val="decimal"/>
+      <w:lvlText w:val="%4."/>
+      <w:lvlJc w:val="left"/>
+      <w:pPr>
+        <w:ind w:left="2880" w:hanging="360"/>
+      </w:pPr>
+    </w:lvl>
+    <w:lvl w:ilvl="4" w:tplc="04100019" w:tentative="1">
+      <w:start w:val="1"/>
+      <w:numFmt w:val="lowerLetter"/>
+      <w:lvlText w:val="%5."/>
+      <w:lvlJc w:val="left"/>
+      <w:pPr>
+        <w:ind w:left="3600" w:hanging="360"/>
+      </w:pPr>
+    </w:lvl>
+    <w:lvl w:ilvl="5" w:tplc="0410001B" w:tentative="1">
+      <w:start w:val="1"/>
+      <w:numFmt w:val="lowerRoman"/>
+      <w:lvlText w:val="%6."/>
+      <w:lvlJc w:val="right"/>
+      <w:pPr>
+        <w:ind w:left="4320" w:hanging="180"/>
+      </w:pPr>
+    </w:lvl>
+    <w:lvl w:ilvl="6" w:tplc="0410000F" w:tentative="1">
+      <w:start w:val="1"/>
+      <w:numFmt w:val="decimal"/>
+      <w:lvlText w:val="%7."/>
+      <w:lvlJc w:val="left"/>
+      <w:pPr>
+        <w:ind w:left="5040" w:hanging="360"/>
+      </w:pPr>
+    </w:lvl>
+    <w:lvl w:ilvl="7" w:tplc="04100019" w:tentative="1">
+      <w:start w:val="1"/>
+      <w:numFmt w:val="lowerLetter"/>
+      <w:lvlText w:val="%8."/>
+      <w:lvlJc w:val="left"/>
+      <w:pPr>
+        <w:ind w:left="5760" w:hanging="360"/>
+      </w:pPr>
+    </w:lvl>
+    <w:lvl w:ilvl="8" w:tplc="0410001B" w:tentative="1">
+      <w:start w:val="1"/>
+      <w:numFmt w:val="lowerRoman"/>
+      <w:lvlText w:val="%9."/>
+      <w:lvlJc w:val="right"/>
+      <w:pPr>
+        <w:ind w:left="6480" w:hanging="180"/>
+      </w:pPr>
+    </w:lvl>
+  </w:abstractNum>
+  <w:abstractNum w:abstractNumId="13" w15:restartNumberingAfterBreak="0">
+    <w:nsid w:val="798A6961"/>
+    <w:multiLevelType w:val="hybridMultilevel"/>
+    <w:tmpl w:val="1CD8D936"/>
+    <w:lvl w:ilvl="0" w:tplc="7F100FCC">
+      <w:start w:val="1"/>
+      <w:numFmt w:val="bullet"/>
+      <w:lvlText w:val=""/>
+      <w:lvlJc w:val="left"/>
+      <w:pPr>
+        <w:ind w:left="870" w:hanging="283"/>
+      </w:pPr>
+      <w:rPr>
+        <w:rFonts w:ascii="Symbol" w:hAnsi="Symbol" w:hint="default"/>
+      </w:rPr>
+    </w:lvl>
+    <w:lvl w:ilvl="1" w:tplc="04100003" w:tentative="1">
+      <w:start w:val="1"/>
+      <w:numFmt w:val="bullet"/>
+      <w:lvlText w:val="o"/>
+      <w:lvlJc w:val="left"/>
+      <w:pPr>
+        <w:ind w:left="1800" w:hanging="360"/>
+      </w:pPr>
+      <w:rPr>
+        <w:rFonts w:ascii="Courier New" w:hAnsi="Courier New" w:cs="Courier New" w:hint="default"/>
+      </w:rPr>
+    </w:lvl>
+    <w:lvl w:ilvl="2" w:tplc="04100005" w:tentative="1">
+      <w:start w:val="1"/>
+      <w:numFmt w:val="bullet"/>
+      <w:lvlText w:val=""/>
+      <w:lvlJc w:val="left"/>
+      <w:pPr>
+        <w:ind w:left="2520" w:hanging="360"/>
+      </w:pPr>
+      <w:rPr>
+        <w:rFonts w:ascii="Wingdings" w:hAnsi="Wingdings" w:hint="default"/>
+      </w:rPr>
+    </w:lvl>
+    <w:lvl w:ilvl="3" w:tplc="04100001" w:tentative="1">
+      <w:start w:val="1"/>
+      <w:numFmt w:val="bullet"/>
+      <w:lvlText w:val=""/>
+      <w:lvlJc w:val="left"/>
+      <w:pPr>
+        <w:ind w:left="3240" w:hanging="360"/>
+      </w:pPr>
+      <w:rPr>
+        <w:rFonts w:ascii="Symbol" w:hAnsi="Symbol" w:hint="default"/>
+      </w:rPr>
+    </w:lvl>
+    <w:lvl w:ilvl="4" w:tplc="04100003" w:tentative="1">
+      <w:start w:val="1"/>
+      <w:numFmt w:val="bullet"/>
+      <w:lvlText w:val="o"/>
+      <w:lvlJc w:val="left"/>
+      <w:pPr>
+        <w:ind w:left="3960" w:hanging="360"/>
+      </w:pPr>
+      <w:rPr>
+        <w:rFonts w:ascii="Courier New" w:hAnsi="Courier New" w:cs="Courier New" w:hint="default"/>
+      </w:rPr>
+    </w:lvl>
+    <w:lvl w:ilvl="5" w:tplc="04100005" w:tentative="1">
+      <w:start w:val="1"/>
+      <w:numFmt w:val="bullet"/>
+      <w:lvlText w:val=""/>
+      <w:lvlJc w:val="left"/>
+      <w:pPr>
+        <w:ind w:left="4680" w:hanging="360"/>
+      </w:pPr>
+      <w:rPr>
+        <w:rFonts w:ascii="Wingdings" w:hAnsi="Wingdings" w:hint="default"/>
+      </w:rPr>
+    </w:lvl>
+    <w:lvl w:ilvl="6" w:tplc="04100001" w:tentative="1">
+      <w:start w:val="1"/>
+      <w:numFmt w:val="bullet"/>
+      <w:lvlText w:val=""/>
+      <w:lvlJc w:val="left"/>
+      <w:pPr>
+        <w:ind w:left="5400" w:hanging="360"/>
+      </w:pPr>
+      <w:rPr>
+        <w:rFonts w:ascii="Symbol" w:hAnsi="Symbol" w:hint="default"/>
+      </w:rPr>
+    </w:lvl>
+    <w:lvl w:ilvl="7" w:tplc="04100003" w:tentative="1">
+      <w:start w:val="1"/>
+      <w:numFmt w:val="bullet"/>
+      <w:lvlText w:val="o"/>
+      <w:lvlJc w:val="left"/>
+      <w:pPr>
+        <w:ind w:left="6120" w:hanging="360"/>
+      </w:pPr>
+      <w:rPr>
+        <w:rFonts w:ascii="Courier New" w:hAnsi="Courier New" w:cs="Courier New" w:hint="default"/>
+      </w:rPr>
+    </w:lvl>
+    <w:lvl w:ilvl="8" w:tplc="04100005" w:tentative="1">
+      <w:start w:val="1"/>
+      <w:numFmt w:val="bullet"/>
+      <w:lvlText w:val=""/>
+      <w:lvlJc w:val="left"/>
+      <w:pPr>
+        <w:ind w:left="6840" w:hanging="360"/>
+      </w:pPr>
+      <w:rPr>
+        <w:rFonts w:ascii="Wingdings" w:hAnsi="Wingdings" w:hint="default"/>
+      </w:rPr>
+    </w:lvl>
+  </w:abstractNum>
   <w:num w:numId="1">
+    <w:abstractNumId w:val="6"/>
+  </w:num>
+  <w:num w:numId="2">
+    <w:abstractNumId w:val="7"/>
+  </w:num>
+  <w:num w:numId="3">
+    <w:abstractNumId w:val="5"/>
+  </w:num>
+  <w:num w:numId="4">
+    <w:abstractNumId w:val="4"/>
+  </w:num>
+  <w:num w:numId="5">
+    <w:abstractNumId w:val="8"/>
+  </w:num>
+  <w:num w:numId="6">
+    <w:abstractNumId w:val="9"/>
+  </w:num>
+  <w:num w:numId="7">
+    <w:abstractNumId w:val="12"/>
+  </w:num>
+  <w:num w:numId="8">
+    <w:abstractNumId w:val="10"/>
+  </w:num>
+  <w:num w:numId="9">
+    <w:abstractNumId w:val="13"/>
+  </w:num>
+  <w:num w:numId="10">
+    <w:abstractNumId w:val="3"/>
+  </w:num>
+  <w:num w:numId="11">
+    <w:abstractNumId w:val="11"/>
+  </w:num>
+  <w:num w:numId="12">
     <w:abstractNumId w:val="2"/>
   </w:num>
-  <w:num w:numId="2">
-    <w:abstractNumId w:val="3"/>
-  </w:num>
-  <w:num w:numId="3">
-    <w:abstractNumId w:val="1"/>
-  </w:num>
-  <w:num w:numId="4">
+  <w:num w:numId="13">
     <w:abstractNumId w:val="0"/>
   </w:num>
-  <w:num w:numId="5">
-    <w:abstractNumId w:val="4"/>
-  </w:num>
-  <w:num w:numId="6">
-    <w:abstractNumId w:val="5"/>
+  <w:num w:numId="14">
+    <w:abstractNumId w:val="1"/>
   </w:num>
 </w:numbering>
 </file>

</xml_diff>

<commit_message>
some documentation, synchronization of shared data structures in the model
</commit_message>
<xml_diff>
--- a/Documentation/Unisup documentation.docx
+++ b/Documentation/Unisup documentation.docx
@@ -186,31 +186,7 @@
           <w:szCs w:val="40"/>
           <w:lang w:val="it-IT"/>
         </w:rPr>
-        <w:t xml:space="preserve">Edoardo </w:t>
-      </w:r>
-      <w:proofErr w:type="spellStart"/>
-      <w:r>
-        <w:rPr>
-          <w:b w:val="0"/>
-          <w:bCs/>
-          <w:color w:val="000000" w:themeColor="text1"/>
-          <w:sz w:val="40"/>
-          <w:szCs w:val="40"/>
-          <w:lang w:val="it-IT"/>
-        </w:rPr>
-        <w:t>Fazzari</w:t>
-      </w:r>
-      <w:proofErr w:type="spellEnd"/>
-      <w:r>
-        <w:rPr>
-          <w:b w:val="0"/>
-          <w:bCs/>
-          <w:color w:val="000000" w:themeColor="text1"/>
-          <w:sz w:val="40"/>
-          <w:szCs w:val="40"/>
-          <w:lang w:val="it-IT"/>
-        </w:rPr>
-        <w:t xml:space="preserve">, Sina </w:t>
+        <w:t xml:space="preserve">Edoardo Fazzari, Sina </w:t>
       </w:r>
       <w:proofErr w:type="spellStart"/>
       <w:r>
@@ -1135,17 +1111,7 @@
           <w:sz w:val="28"/>
           <w:szCs w:val="28"/>
         </w:rPr>
-        <w:t xml:space="preserve">What’s </w:t>
-      </w:r>
-      <w:proofErr w:type="gramStart"/>
-      <w:r>
-        <w:rPr>
-          <w:i/>
-          <w:iCs/>
-          <w:sz w:val="28"/>
-          <w:szCs w:val="28"/>
-        </w:rPr>
-        <w:t>up?</w:t>
+        <w:t>What’s up?</w:t>
       </w:r>
       <w:r>
         <w:rPr>
@@ -1154,7 +1120,6 @@
         </w:rPr>
         <w:t>.</w:t>
       </w:r>
-      <w:proofErr w:type="gramEnd"/>
     </w:p>
     <w:p>
       <w:pPr>
@@ -3415,23 +3380,7 @@
           <w:sz w:val="28"/>
           <w:szCs w:val="28"/>
         </w:rPr>
-        <w:t>Complicate non-</w:t>
-      </w:r>
-      <w:proofErr w:type="gramStart"/>
-      <w:r>
-        <w:rPr>
-          <w:sz w:val="28"/>
-          <w:szCs w:val="28"/>
-        </w:rPr>
-        <w:t>real-time</w:t>
-      </w:r>
-      <w:proofErr w:type="gramEnd"/>
-      <w:r>
-        <w:rPr>
-          <w:sz w:val="28"/>
-          <w:szCs w:val="28"/>
-        </w:rPr>
-        <w:t xml:space="preserve"> queries mainly for operation and maintenance</w:t>
+        <w:t>Complicate non-real-time queries mainly for operation and maintenance</w:t>
       </w:r>
     </w:p>
     <w:p>
@@ -3560,7 +3509,7 @@
     <w:p/>
     <w:p>
       <w:pPr>
-        <w:pStyle w:val="Paragrafoelenco"/>
+        <w:pStyle w:val="Titolo3"/>
         <w:numPr>
           <w:ilvl w:val="2"/>
           <w:numId w:val="1"/>
@@ -3572,7 +3521,599 @@
     </w:p>
     <w:p>
       <w:pPr>
-        <w:pStyle w:val="Paragrafoelenco"/>
+        <w:pStyle w:val="Titolo2"/>
+        <w:rPr>
+          <w:rFonts w:asciiTheme="majorBidi" w:hAnsiTheme="majorBidi"/>
+        </w:rPr>
+      </w:pPr>
+      <w:r>
+        <w:rPr>
+          <w:rFonts w:asciiTheme="majorBidi" w:hAnsiTheme="majorBidi"/>
+        </w:rPr>
+        <w:t>Rabbit</w:t>
+      </w:r>
+      <w:r>
+        <w:rPr>
+          <w:rFonts w:asciiTheme="majorBidi" w:hAnsiTheme="majorBidi"/>
+        </w:rPr>
+        <w:t>MQ</w:t>
+      </w:r>
+    </w:p>
+    <w:p>
+      <w:pPr>
+        <w:rPr>
+          <w:rFonts w:asciiTheme="majorBidi" w:hAnsiTheme="majorBidi" w:cstheme="majorBidi"/>
+        </w:rPr>
+      </w:pPr>
+    </w:p>
+    <w:p>
+      <w:pPr>
+        <w:rPr>
+          <w:sz w:val="28"/>
+          <w:szCs w:val="28"/>
+        </w:rPr>
+      </w:pPr>
+      <w:r>
+        <w:rPr>
+          <w:sz w:val="28"/>
+          <w:szCs w:val="28"/>
+        </w:rPr>
+        <w:t xml:space="preserve">To provide the common messaging behavior for our application, we considered using queuing system by exploiting RabbitMQ. Each user must have a queue for receiving the messages. Explicitly, each user is a consumer, and consumes messages from the queue corresponding to his/her username. </w:t>
+      </w:r>
+    </w:p>
+    <w:p>
+      <w:pPr>
+        <w:rPr>
+          <w:sz w:val="28"/>
+          <w:szCs w:val="28"/>
+        </w:rPr>
+      </w:pPr>
+      <w:r>
+        <w:rPr>
+          <w:sz w:val="28"/>
+          <w:szCs w:val="28"/>
+        </w:rPr>
+        <w:t xml:space="preserve">In this way, we can also manage the synchronization issue related receive a message. The first message comes into the queue will be consumed and delivered to the user first, so we have FIFO queues. Since all the communication pass through the server in our application, we need to send the request for consuming to the server when a user gets online. Accordingly, when a user sends a message to another one, the message should be sent to the server and then the server passes it to the receiver queue. </w:t>
+      </w:r>
+    </w:p>
+    <w:p>
+      <w:pPr>
+        <w:rPr>
+          <w:sz w:val="28"/>
+          <w:szCs w:val="28"/>
+        </w:rPr>
+      </w:pPr>
+      <w:r>
+        <w:rPr>
+          <w:sz w:val="28"/>
+          <w:szCs w:val="28"/>
+        </w:rPr>
+        <w:t xml:space="preserve">Finally, the queues must be persistent since we do not want to the not consumed messages when the connection between server and RabbitMQ goes down. </w:t>
+      </w:r>
+    </w:p>
+    <w:p>
+      <w:pPr>
+        <w:rPr>
+          <w:sz w:val="28"/>
+          <w:szCs w:val="28"/>
+        </w:rPr>
+      </w:pPr>
+      <w:r>
+        <w:rPr>
+          <w:sz w:val="28"/>
+          <w:szCs w:val="28"/>
+        </w:rPr>
+        <w:t xml:space="preserve">In the following example, user A (Sender) sends a message to user B (Receiver). User A does not care if the B is online or not.  Request for Consuming will be sent to the server automatically after the B gets online. </w:t>
+      </w:r>
+    </w:p>
+    <w:p>
+      <w:pPr>
+        <w:rPr>
+          <w:sz w:val="28"/>
+          <w:szCs w:val="28"/>
+        </w:rPr>
+      </w:pPr>
+    </w:p>
+    <w:p>
+      <w:pPr>
+        <w:rPr>
+          <w:rFonts w:asciiTheme="majorBidi" w:hAnsiTheme="majorBidi" w:cstheme="majorBidi"/>
+        </w:rPr>
+      </w:pPr>
+      <w:r>
+        <w:rPr>
+          <w:rFonts w:asciiTheme="majorBidi" w:hAnsiTheme="majorBidi" w:cstheme="majorBidi"/>
+          <w:noProof/>
+        </w:rPr>
+        <w:lastRenderedPageBreak/>
+        <w:drawing>
+          <wp:inline distT="0" distB="0" distL="0" distR="0" wp14:anchorId="72719AF9" wp14:editId="0B532704">
+            <wp:extent cx="5593080" cy="2659380"/>
+            <wp:effectExtent l="0" t="0" r="7620" b="7620"/>
+            <wp:docPr id="3" name="Picture 2"/>
+            <wp:cNvGraphicFramePr>
+              <a:graphicFrameLocks xmlns:a="http://schemas.openxmlformats.org/drawingml/2006/main" noChangeAspect="1"/>
+            </wp:cNvGraphicFramePr>
+            <a:graphic xmlns:a="http://schemas.openxmlformats.org/drawingml/2006/main">
+              <a:graphicData uri="http://schemas.openxmlformats.org/drawingml/2006/picture">
+                <pic:pic xmlns:pic="http://schemas.openxmlformats.org/drawingml/2006/picture">
+                  <pic:nvPicPr>
+                    <pic:cNvPr id="0" name="Picture 2"/>
+                    <pic:cNvPicPr>
+                      <a:picLocks noChangeAspect="1" noChangeArrowheads="1"/>
+                    </pic:cNvPicPr>
+                  </pic:nvPicPr>
+                  <pic:blipFill>
+                    <a:blip r:embed="rId11">
+                      <a:extLst>
+                        <a:ext uri="{28A0092B-C50C-407E-A947-70E740481C1C}">
+                          <a14:useLocalDpi xmlns:a14="http://schemas.microsoft.com/office/drawing/2010/main" val="0"/>
+                        </a:ext>
+                      </a:extLst>
+                    </a:blip>
+                    <a:srcRect/>
+                    <a:stretch>
+                      <a:fillRect/>
+                    </a:stretch>
+                  </pic:blipFill>
+                  <pic:spPr bwMode="auto">
+                    <a:xfrm>
+                      <a:off x="0" y="0"/>
+                      <a:ext cx="5593080" cy="2659380"/>
+                    </a:xfrm>
+                    <a:prstGeom prst="rect">
+                      <a:avLst/>
+                    </a:prstGeom>
+                    <a:noFill/>
+                    <a:ln>
+                      <a:noFill/>
+                    </a:ln>
+                  </pic:spPr>
+                </pic:pic>
+              </a:graphicData>
+            </a:graphic>
+          </wp:inline>
+        </w:drawing>
+      </w:r>
+    </w:p>
+    <w:p>
+      <w:pPr>
+        <w:rPr>
+          <w:rFonts w:asciiTheme="majorBidi" w:hAnsiTheme="majorBidi" w:cstheme="majorBidi"/>
+        </w:rPr>
+      </w:pPr>
+    </w:p>
+    <w:p>
+      <w:pPr>
+        <w:pStyle w:val="Titolo3"/>
+        <w:rPr>
+          <w:rFonts w:asciiTheme="majorBidi" w:hAnsiTheme="majorBidi"/>
+        </w:rPr>
+      </w:pPr>
+      <w:r>
+        <w:rPr>
+          <w:rFonts w:asciiTheme="majorBidi" w:hAnsiTheme="majorBidi"/>
+        </w:rPr>
+        <w:t>Architecture</w:t>
+      </w:r>
+    </w:p>
+    <w:p>
+      <w:pPr>
+        <w:rPr>
+          <w:rFonts w:asciiTheme="majorBidi" w:hAnsiTheme="majorBidi" w:cstheme="majorBidi"/>
+        </w:rPr>
+      </w:pPr>
+    </w:p>
+    <w:p>
+      <w:pPr>
+        <w:rPr>
+          <w:sz w:val="28"/>
+          <w:szCs w:val="28"/>
+        </w:rPr>
+      </w:pPr>
+      <w:r>
+        <w:rPr>
+          <w:sz w:val="28"/>
+          <w:szCs w:val="28"/>
+        </w:rPr>
+        <w:t>We used direct exchange of RabbitMQ, since our messaging system only contains one to one communication, so we do not consider the possibility of creating channels or groups.</w:t>
+      </w:r>
+    </w:p>
+    <w:p>
+      <w:pPr>
+        <w:rPr>
+          <w:sz w:val="28"/>
+          <w:szCs w:val="28"/>
+        </w:rPr>
+      </w:pPr>
+      <w:r>
+        <w:rPr>
+          <w:sz w:val="28"/>
+          <w:szCs w:val="28"/>
+        </w:rPr>
+        <w:t>We run a process to handle each user request (sending or consuming). This process adopts gen</w:t>
+      </w:r>
+      <w:r>
+        <w:rPr>
+          <w:sz w:val="28"/>
+          <w:szCs w:val="28"/>
+        </w:rPr>
+        <w:t>-</w:t>
+      </w:r>
+      <w:r>
+        <w:rPr>
+          <w:sz w:val="28"/>
+          <w:szCs w:val="28"/>
+        </w:rPr>
+        <w:t>server behavior to provide several functionalities to the application. After the initialization, the process would react to one of the following commands:</w:t>
+      </w:r>
+    </w:p>
+    <w:p>
+      <w:pPr>
+        <w:rPr>
+          <w:sz w:val="28"/>
+          <w:szCs w:val="28"/>
+        </w:rPr>
+      </w:pPr>
+      <w:r>
+        <w:rPr>
+          <w:b/>
+          <w:bCs/>
+          <w:sz w:val="28"/>
+          <w:szCs w:val="28"/>
+        </w:rPr>
+        <w:t>Reset</w:t>
+      </w:r>
+      <w:r>
+        <w:rPr>
+          <w:sz w:val="28"/>
+          <w:szCs w:val="28"/>
+        </w:rPr>
+        <w:t xml:space="preserve">: The process will be restarted and re-initialized. </w:t>
+      </w:r>
+    </w:p>
+    <w:p>
+      <w:pPr>
+        <w:rPr>
+          <w:sz w:val="28"/>
+          <w:szCs w:val="28"/>
+        </w:rPr>
+      </w:pPr>
+      <w:r>
+        <w:rPr>
+          <w:b/>
+          <w:bCs/>
+          <w:sz w:val="28"/>
+          <w:szCs w:val="28"/>
+        </w:rPr>
+        <w:t>Stop</w:t>
+      </w:r>
+      <w:r>
+        <w:rPr>
+          <w:sz w:val="28"/>
+          <w:szCs w:val="28"/>
+        </w:rPr>
+        <w:t xml:space="preserve">: The process will be killed, so no more request will be handled. We use this command when stopping the whole server application.  </w:t>
+      </w:r>
+    </w:p>
+    <w:p>
+      <w:pPr>
+        <w:rPr>
+          <w:sz w:val="28"/>
+          <w:szCs w:val="28"/>
+        </w:rPr>
+      </w:pPr>
+      <w:r>
+        <w:rPr>
+          <w:b/>
+          <w:bCs/>
+          <w:sz w:val="28"/>
+          <w:szCs w:val="28"/>
+        </w:rPr>
+        <w:t>Push</w:t>
+      </w:r>
+      <w:r>
+        <w:rPr>
+          <w:sz w:val="28"/>
+          <w:szCs w:val="28"/>
+        </w:rPr>
+        <w:t xml:space="preserve">: The input message will be converted to dictionary of binary entries and encoded. Then it will be sent to the receiver queue. If the push was successful, pushed atom will be returned. </w:t>
+      </w:r>
+    </w:p>
+    <w:p>
+      <w:pPr>
+        <w:rPr>
+          <w:sz w:val="28"/>
+          <w:szCs w:val="28"/>
+        </w:rPr>
+      </w:pPr>
+      <w:r>
+        <w:rPr>
+          <w:b/>
+          <w:bCs/>
+          <w:sz w:val="28"/>
+          <w:szCs w:val="28"/>
+        </w:rPr>
+        <w:t>Delete User</w:t>
+      </w:r>
+      <w:r>
+        <w:rPr>
+          <w:sz w:val="28"/>
+          <w:szCs w:val="28"/>
+        </w:rPr>
+        <w:t xml:space="preserve">: The queue of the user will be deleted. </w:t>
+      </w:r>
+    </w:p>
+    <w:p>
+      <w:pPr>
+        <w:rPr>
+          <w:sz w:val="28"/>
+          <w:szCs w:val="28"/>
+        </w:rPr>
+      </w:pPr>
+      <w:r>
+        <w:rPr>
+          <w:b/>
+          <w:bCs/>
+          <w:sz w:val="28"/>
+          <w:szCs w:val="28"/>
+        </w:rPr>
+        <w:t>Request Consuming</w:t>
+      </w:r>
+      <w:r>
+        <w:rPr>
+          <w:sz w:val="28"/>
+          <w:szCs w:val="28"/>
+        </w:rPr>
+        <w:t>: When a user sends this request, we must dedicate a channel and consuming process to the user. The channel is required for communication between the consuming process and RabbitMQ, because it connects to the specified queue. The consuming process receives any message from the channel. Then the incoming message will be sent to the user (Receiver) process id.</w:t>
+      </w:r>
+    </w:p>
+    <w:p>
+      <w:pPr>
+        <w:rPr>
+          <w:sz w:val="28"/>
+          <w:szCs w:val="28"/>
+        </w:rPr>
+      </w:pPr>
+      <w:r>
+        <w:rPr>
+          <w:b/>
+          <w:bCs/>
+          <w:sz w:val="28"/>
+          <w:szCs w:val="28"/>
+        </w:rPr>
+        <w:t>Terminate Consuming:</w:t>
+      </w:r>
+      <w:r>
+        <w:rPr>
+          <w:sz w:val="28"/>
+          <w:szCs w:val="28"/>
+        </w:rPr>
+        <w:t xml:space="preserve"> When the user logouts, we must close its channel. Otherwise, the opening channels may cause the overhead in our server. </w:t>
+      </w:r>
+    </w:p>
+    <w:p>
+      <w:pPr>
+        <w:rPr>
+          <w:sz w:val="28"/>
+          <w:szCs w:val="28"/>
+        </w:rPr>
+      </w:pPr>
+      <w:r>
+        <w:rPr>
+          <w:sz w:val="28"/>
+          <w:szCs w:val="28"/>
+        </w:rPr>
+        <w:t xml:space="preserve">In addition, after a certain amount of time (in our case it is thirty minutes), we refreshed the channels by deleting and creating another one. In practice, the heartbeat connection between RabbitMQ and the server will determine to close the connection after not receiving any data for a certain period. </w:t>
+      </w:r>
+    </w:p>
+    <w:p>
+      <w:pPr>
+        <w:rPr>
+          <w:sz w:val="28"/>
+          <w:szCs w:val="28"/>
+        </w:rPr>
+      </w:pPr>
+      <w:r>
+        <w:rPr>
+          <w:sz w:val="28"/>
+          <w:szCs w:val="28"/>
+        </w:rPr>
+        <w:t xml:space="preserve">Therefore, we must also check if the connection is dead, recreate the connection and channel again. </w:t>
+      </w:r>
+    </w:p>
+    <w:p>
+      <w:pPr>
+        <w:rPr>
+          <w:rFonts w:asciiTheme="majorBidi" w:hAnsiTheme="majorBidi" w:cstheme="majorBidi"/>
+        </w:rPr>
+      </w:pPr>
+    </w:p>
+    <w:p>
+      <w:pPr>
+        <w:pStyle w:val="Titolo3"/>
+        <w:rPr>
+          <w:rFonts w:asciiTheme="majorBidi" w:hAnsiTheme="majorBidi"/>
+        </w:rPr>
+      </w:pPr>
+      <w:r>
+        <w:rPr>
+          <w:rFonts w:asciiTheme="majorBidi" w:hAnsiTheme="majorBidi"/>
+        </w:rPr>
+        <w:lastRenderedPageBreak/>
+        <w:t>R</w:t>
+      </w:r>
+      <w:r>
+        <w:rPr>
+          <w:rFonts w:asciiTheme="majorBidi" w:hAnsiTheme="majorBidi"/>
+        </w:rPr>
+        <w:t xml:space="preserve">ebar3 </w:t>
+      </w:r>
+    </w:p>
+    <w:p/>
+    <w:p>
+      <w:pPr>
+        <w:rPr>
+          <w:sz w:val="28"/>
+          <w:szCs w:val="28"/>
+        </w:rPr>
+      </w:pPr>
+      <w:r>
+        <w:rPr>
+          <w:sz w:val="28"/>
+          <w:szCs w:val="28"/>
+        </w:rPr>
+        <w:t xml:space="preserve">Since our server is implemented in erlang, we realized that we can use Rebar3 to manage our application in proper way. Rebar3 is a build tool and package management for creating and deploying erlang applications [1 – 2]. To use </w:t>
+      </w:r>
+      <w:proofErr w:type="spellStart"/>
+      <w:r>
+        <w:rPr>
+          <w:sz w:val="28"/>
+          <w:szCs w:val="28"/>
+        </w:rPr>
+        <w:t>amqp</w:t>
+      </w:r>
+      <w:proofErr w:type="spellEnd"/>
+      <w:r>
+        <w:rPr>
+          <w:sz w:val="28"/>
+          <w:szCs w:val="28"/>
+        </w:rPr>
+        <w:t xml:space="preserve"> (RabbitMQ) and </w:t>
+      </w:r>
+      <w:proofErr w:type="spellStart"/>
+      <w:r>
+        <w:rPr>
+          <w:sz w:val="28"/>
+          <w:szCs w:val="28"/>
+        </w:rPr>
+        <w:t>jsx</w:t>
+      </w:r>
+      <w:proofErr w:type="spellEnd"/>
+      <w:r>
+        <w:rPr>
+          <w:sz w:val="28"/>
+          <w:szCs w:val="28"/>
+        </w:rPr>
+        <w:t xml:space="preserve"> (JSON) libraries, we added the dependencies in Rebar3 config file, so all of them work under a unified project. To compile and run our server application we simply run the following command:</w:t>
+      </w:r>
+    </w:p>
+    <w:p>
+      <w:pPr>
+        <w:rPr>
+          <w:rFonts w:ascii="Consolas" w:hAnsi="Consolas" w:cstheme="majorBidi"/>
+          <w:i/>
+          <w:iCs/>
+        </w:rPr>
+      </w:pPr>
+      <w:r>
+        <w:rPr>
+          <w:rFonts w:ascii="Consolas" w:hAnsi="Consolas" w:cstheme="majorBidi"/>
+          <w:i/>
+          <w:iCs/>
+        </w:rPr>
+        <w:t xml:space="preserve">rebar3 shell --name </w:t>
+      </w:r>
+      <w:proofErr w:type="spellStart"/>
+      <w:r>
+        <w:rPr>
+          <w:rFonts w:ascii="Consolas" w:hAnsi="Consolas" w:cstheme="majorBidi"/>
+          <w:i/>
+          <w:iCs/>
+        </w:rPr>
+        <w:t>unisup_server@localhost</w:t>
+      </w:r>
+      <w:proofErr w:type="spellEnd"/>
+      <w:r>
+        <w:rPr>
+          <w:rFonts w:ascii="Consolas" w:hAnsi="Consolas" w:cstheme="majorBidi"/>
+          <w:i/>
+          <w:iCs/>
+        </w:rPr>
+        <w:t xml:space="preserve"> --</w:t>
+      </w:r>
+      <w:proofErr w:type="spellStart"/>
+      <w:r>
+        <w:rPr>
+          <w:rFonts w:ascii="Consolas" w:hAnsi="Consolas" w:cstheme="majorBidi"/>
+          <w:i/>
+          <w:iCs/>
+        </w:rPr>
+        <w:t>setcookie</w:t>
+      </w:r>
+      <w:proofErr w:type="spellEnd"/>
+      <w:r>
+        <w:rPr>
+          <w:rFonts w:ascii="Consolas" w:hAnsi="Consolas" w:cstheme="majorBidi"/>
+          <w:i/>
+          <w:iCs/>
+        </w:rPr>
+        <w:t xml:space="preserve"> </w:t>
+      </w:r>
+      <w:proofErr w:type="spellStart"/>
+      <w:r>
+        <w:rPr>
+          <w:rFonts w:ascii="Consolas" w:hAnsi="Consolas" w:cstheme="majorBidi"/>
+          <w:i/>
+          <w:iCs/>
+        </w:rPr>
+        <w:t>unisup</w:t>
+      </w:r>
+      <w:proofErr w:type="spellEnd"/>
+      <w:r>
+        <w:rPr>
+          <w:rFonts w:ascii="Consolas" w:hAnsi="Consolas" w:cstheme="majorBidi"/>
+          <w:i/>
+          <w:iCs/>
+        </w:rPr>
+        <w:t xml:space="preserve"> --script </w:t>
+      </w:r>
+      <w:proofErr w:type="spellStart"/>
+      <w:r>
+        <w:rPr>
+          <w:rFonts w:ascii="Consolas" w:hAnsi="Consolas" w:cstheme="majorBidi"/>
+          <w:i/>
+          <w:iCs/>
+        </w:rPr>
+        <w:t>src</w:t>
+      </w:r>
+      <w:proofErr w:type="spellEnd"/>
+      <w:r>
+        <w:rPr>
+          <w:rFonts w:ascii="Consolas" w:hAnsi="Consolas" w:cstheme="majorBidi"/>
+          <w:i/>
+          <w:iCs/>
+        </w:rPr>
+        <w:t>/</w:t>
+      </w:r>
+      <w:proofErr w:type="spellStart"/>
+      <w:r>
+        <w:rPr>
+          <w:rFonts w:ascii="Consolas" w:hAnsi="Consolas" w:cstheme="majorBidi"/>
+          <w:i/>
+          <w:iCs/>
+        </w:rPr>
+        <w:t>run_listener.escript</w:t>
+      </w:r>
+      <w:proofErr w:type="spellEnd"/>
+    </w:p>
+    <w:p>
+      <w:pPr>
+        <w:rPr>
+          <w:rFonts w:asciiTheme="majorBidi" w:hAnsiTheme="majorBidi" w:cstheme="majorBidi"/>
+        </w:rPr>
+      </w:pPr>
+    </w:p>
+    <w:p>
+      <w:pPr>
+        <w:rPr>
+          <w:rFonts w:asciiTheme="majorBidi" w:hAnsiTheme="majorBidi" w:cstheme="majorBidi"/>
+        </w:rPr>
+      </w:pPr>
+    </w:p>
+    <w:p>
+      <w:pPr>
+        <w:pStyle w:val="Titolo2"/>
         <w:numPr>
           <w:ilvl w:val="1"/>
           <w:numId w:val="1"/>
@@ -3584,7 +4125,48 @@
     </w:p>
     <w:p>
       <w:pPr>
-        <w:pStyle w:val="Paragrafoelenco"/>
+        <w:jc w:val="both"/>
+        <w:rPr>
+          <w:sz w:val="28"/>
+          <w:szCs w:val="28"/>
+        </w:rPr>
+      </w:pPr>
+      <w:r>
+        <w:rPr>
+          <w:sz w:val="28"/>
+          <w:szCs w:val="28"/>
+        </w:rPr>
+        <w:t>In this chapter, we discuss the main synchronization problems that arise from our application, discussing and motivating the solutions we adopted to address concurrency.</w:t>
+      </w:r>
+    </w:p>
+    <w:p>
+      <w:pPr>
+        <w:jc w:val="both"/>
+        <w:rPr>
+          <w:sz w:val="28"/>
+          <w:szCs w:val="28"/>
+        </w:rPr>
+      </w:pPr>
+      <w:r>
+        <w:rPr>
+          <w:sz w:val="28"/>
+          <w:szCs w:val="28"/>
+        </w:rPr>
+        <w:t xml:space="preserve">As we will explain in the next paragraphs, the general approach we chose is the usage of frameworks and other tools that provide efficient and automatic concurrency handling, instead of “reinventing wheel”. When this approach was not possible or not so convenient, we addressed concurrency issues manually, always separating tasks from execution strategies. </w:t>
+      </w:r>
+    </w:p>
+    <w:p>
+      <w:pPr>
+        <w:jc w:val="both"/>
+        <w:rPr>
+          <w:sz w:val="28"/>
+          <w:szCs w:val="28"/>
+        </w:rPr>
+      </w:pPr>
+    </w:p>
+    <w:p>
+      <w:pPr>
+        <w:pStyle w:val="Titolo3"/>
         <w:numPr>
           <w:ilvl w:val="2"/>
           <w:numId w:val="1"/>
@@ -3596,10 +4178,516 @@
     </w:p>
     <w:p>
       <w:pPr>
+        <w:jc w:val="both"/>
+        <w:rPr>
+          <w:sz w:val="28"/>
+          <w:szCs w:val="28"/>
+        </w:rPr>
+      </w:pPr>
+      <w:r>
+        <w:rPr>
+          <w:sz w:val="28"/>
+          <w:szCs w:val="28"/>
+        </w:rPr>
+        <w:t>Every client can serve only a user at the time, so there is no need of concurrency between different users. However, different tasks on the same client are executed by different threads, and in particular:</w:t>
+      </w:r>
+    </w:p>
+    <w:p>
+      <w:pPr>
+        <w:pStyle w:val="Paragrafoelenco"/>
+        <w:numPr>
+          <w:ilvl w:val="0"/>
+          <w:numId w:val="18"/>
+        </w:numPr>
+        <w:jc w:val="both"/>
+        <w:rPr>
+          <w:sz w:val="28"/>
+          <w:szCs w:val="28"/>
+        </w:rPr>
+      </w:pPr>
+      <w:r>
+        <w:rPr>
+          <w:sz w:val="28"/>
+          <w:szCs w:val="28"/>
+        </w:rPr>
+        <w:t>The main thread, it only spawns the other threads</w:t>
+      </w:r>
+    </w:p>
+    <w:p>
+      <w:pPr>
+        <w:pStyle w:val="Paragrafoelenco"/>
+        <w:numPr>
+          <w:ilvl w:val="0"/>
+          <w:numId w:val="18"/>
+        </w:numPr>
+        <w:jc w:val="both"/>
+        <w:rPr>
+          <w:sz w:val="28"/>
+          <w:szCs w:val="28"/>
+        </w:rPr>
+      </w:pPr>
+      <w:proofErr w:type="spellStart"/>
+      <w:r>
+        <w:rPr>
+          <w:sz w:val="28"/>
+          <w:szCs w:val="28"/>
+        </w:rPr>
+        <w:t>JavaFx</w:t>
+      </w:r>
+      <w:proofErr w:type="spellEnd"/>
+      <w:r>
+        <w:rPr>
+          <w:sz w:val="28"/>
+          <w:szCs w:val="28"/>
+        </w:rPr>
+        <w:t xml:space="preserve"> </w:t>
+      </w:r>
+      <w:r>
+        <w:rPr>
+          <w:sz w:val="28"/>
+          <w:szCs w:val="28"/>
+        </w:rPr>
+        <w:t>Application thread</w:t>
+      </w:r>
+      <w:r>
+        <w:rPr>
+          <w:sz w:val="28"/>
+          <w:szCs w:val="28"/>
+        </w:rPr>
+        <w:t xml:space="preserve"> </w:t>
+      </w:r>
+      <w:r>
+        <w:rPr>
+          <w:sz w:val="28"/>
+          <w:szCs w:val="28"/>
+        </w:rPr>
+        <w:t>is</w:t>
+      </w:r>
+      <w:r>
+        <w:rPr>
+          <w:sz w:val="28"/>
+          <w:szCs w:val="28"/>
+        </w:rPr>
+        <w:t xml:space="preserve"> in charge of listening for events and performing the actions specified by the relative controller. When an event occurs, </w:t>
+      </w:r>
+      <w:r>
+        <w:rPr>
+          <w:sz w:val="28"/>
+          <w:szCs w:val="28"/>
+        </w:rPr>
+        <w:t>this</w:t>
+      </w:r>
+      <w:r>
+        <w:rPr>
+          <w:sz w:val="28"/>
+          <w:szCs w:val="28"/>
+        </w:rPr>
+        <w:t xml:space="preserve"> thread performs controller’s code, which means that </w:t>
+      </w:r>
+      <w:r>
+        <w:rPr>
+          <w:sz w:val="28"/>
+          <w:szCs w:val="28"/>
+        </w:rPr>
+        <w:t>it</w:t>
+      </w:r>
+      <w:r>
+        <w:rPr>
+          <w:sz w:val="28"/>
+          <w:szCs w:val="28"/>
+        </w:rPr>
+        <w:t xml:space="preserve"> may send messages to the server, update the model and/or update the view. </w:t>
+      </w:r>
+    </w:p>
+    <w:p>
+      <w:pPr>
+        <w:pStyle w:val="Paragrafoelenco"/>
+        <w:numPr>
+          <w:ilvl w:val="0"/>
+          <w:numId w:val="18"/>
+        </w:numPr>
+        <w:jc w:val="both"/>
+        <w:rPr>
+          <w:sz w:val="28"/>
+          <w:szCs w:val="28"/>
+        </w:rPr>
+      </w:pPr>
+      <w:r>
+        <w:rPr>
+          <w:sz w:val="28"/>
+          <w:szCs w:val="28"/>
+        </w:rPr>
+        <w:t>A listener thread repeatedly blocks itself waiting for a message to come. Every 5 seconds, if no message has been sent, it wakes up checking if it has received interruption request. If not, it blocks itself again. When a new message arrives, it updates the model and sends a request to the view for the update, then another iteration is performed</w:t>
+      </w:r>
+      <w:r>
+        <w:rPr>
+          <w:sz w:val="28"/>
+          <w:szCs w:val="28"/>
+        </w:rPr>
+        <w:t>. The relative pseudo-code is the following:</w:t>
+      </w:r>
+    </w:p>
+    <w:p>
+      <w:pPr>
+        <w:pStyle w:val="Paragrafoelenco"/>
+        <w:jc w:val="both"/>
+        <w:rPr>
+          <w:rFonts w:ascii="Consolas" w:hAnsi="Consolas" w:cstheme="majorBidi"/>
+          <w:i/>
+          <w:iCs/>
+        </w:rPr>
+      </w:pPr>
+      <w:r>
+        <w:rPr>
+          <w:rFonts w:ascii="Consolas" w:hAnsi="Consolas" w:cstheme="majorBidi"/>
+          <w:i/>
+          <w:iCs/>
+        </w:rPr>
+        <w:t>While(true):</w:t>
+      </w:r>
+    </w:p>
+    <w:p>
+      <w:pPr>
+        <w:pStyle w:val="Paragrafoelenco"/>
+        <w:jc w:val="both"/>
+        <w:rPr>
+          <w:rFonts w:ascii="Consolas" w:hAnsi="Consolas" w:cstheme="majorBidi"/>
+          <w:i/>
+          <w:iCs/>
+        </w:rPr>
+      </w:pPr>
+      <w:r>
+        <w:rPr>
+          <w:rFonts w:ascii="Consolas" w:hAnsi="Consolas" w:cstheme="majorBidi"/>
+          <w:i/>
+          <w:iCs/>
+        </w:rPr>
+        <w:tab/>
+        <w:t>Do:</w:t>
+      </w:r>
+    </w:p>
+    <w:p>
+      <w:pPr>
+        <w:pStyle w:val="Paragrafoelenco"/>
+        <w:jc w:val="both"/>
+        <w:rPr>
+          <w:rFonts w:ascii="Consolas" w:hAnsi="Consolas" w:cstheme="majorBidi"/>
+          <w:i/>
+          <w:iCs/>
+        </w:rPr>
+      </w:pPr>
+      <w:r>
+        <w:rPr>
+          <w:rFonts w:ascii="Consolas" w:hAnsi="Consolas" w:cstheme="majorBidi"/>
+          <w:i/>
+          <w:iCs/>
+        </w:rPr>
+        <w:tab/>
+      </w:r>
+      <w:r>
+        <w:rPr>
+          <w:rFonts w:ascii="Consolas" w:hAnsi="Consolas" w:cstheme="majorBidi"/>
+          <w:i/>
+          <w:iCs/>
+        </w:rPr>
+        <w:tab/>
+        <w:t>M=</w:t>
+      </w:r>
+      <w:proofErr w:type="spellStart"/>
+      <w:r>
+        <w:rPr>
+          <w:rFonts w:ascii="Consolas" w:hAnsi="Consolas" w:cstheme="majorBidi"/>
+          <w:i/>
+          <w:iCs/>
+        </w:rPr>
+        <w:t>receiveMessage</w:t>
+      </w:r>
+      <w:proofErr w:type="spellEnd"/>
+      <w:r>
+        <w:rPr>
+          <w:rFonts w:ascii="Consolas" w:hAnsi="Consolas" w:cstheme="majorBidi"/>
+          <w:i/>
+          <w:iCs/>
+        </w:rPr>
+        <w:t>(TIMEOUT);</w:t>
+      </w:r>
+    </w:p>
+    <w:p>
+      <w:pPr>
+        <w:pStyle w:val="Paragrafoelenco"/>
+        <w:jc w:val="both"/>
+        <w:rPr>
+          <w:rFonts w:ascii="Consolas" w:hAnsi="Consolas" w:cstheme="majorBidi"/>
+          <w:i/>
+          <w:iCs/>
+        </w:rPr>
+      </w:pPr>
+      <w:r>
+        <w:rPr>
+          <w:rFonts w:ascii="Consolas" w:hAnsi="Consolas" w:cstheme="majorBidi"/>
+          <w:i/>
+          <w:iCs/>
+        </w:rPr>
+        <w:tab/>
+      </w:r>
+      <w:r>
+        <w:rPr>
+          <w:rFonts w:ascii="Consolas" w:hAnsi="Consolas" w:cstheme="majorBidi"/>
+          <w:i/>
+          <w:iCs/>
+        </w:rPr>
+        <w:tab/>
+        <w:t>If(</w:t>
+      </w:r>
+      <w:proofErr w:type="spellStart"/>
+      <w:r>
+        <w:rPr>
+          <w:rFonts w:ascii="Consolas" w:hAnsi="Consolas" w:cstheme="majorBidi"/>
+          <w:i/>
+          <w:iCs/>
+        </w:rPr>
+        <w:t>interruptRequestReceived</w:t>
+      </w:r>
+      <w:proofErr w:type="spellEnd"/>
+      <w:r>
+        <w:rPr>
+          <w:rFonts w:ascii="Consolas" w:hAnsi="Consolas" w:cstheme="majorBidi"/>
+          <w:i/>
+          <w:iCs/>
+        </w:rPr>
+        <w:t>()</w:t>
+      </w:r>
+      <w:r>
+        <w:rPr>
+          <w:rFonts w:ascii="Consolas" w:hAnsi="Consolas" w:cstheme="majorBidi"/>
+          <w:i/>
+          <w:iCs/>
+        </w:rPr>
+        <w:t>)</w:t>
+      </w:r>
+      <w:r>
+        <w:rPr>
+          <w:rFonts w:ascii="Consolas" w:hAnsi="Consolas" w:cstheme="majorBidi"/>
+          <w:i/>
+          <w:iCs/>
+        </w:rPr>
+        <w:t>:</w:t>
+      </w:r>
+    </w:p>
+    <w:p>
+      <w:pPr>
+        <w:pStyle w:val="Paragrafoelenco"/>
+        <w:jc w:val="both"/>
+        <w:rPr>
+          <w:rFonts w:ascii="Consolas" w:hAnsi="Consolas" w:cstheme="majorBidi"/>
+          <w:i/>
+          <w:iCs/>
+        </w:rPr>
+      </w:pPr>
+      <w:r>
+        <w:rPr>
+          <w:rFonts w:ascii="Consolas" w:hAnsi="Consolas" w:cstheme="majorBidi"/>
+          <w:i/>
+          <w:iCs/>
+        </w:rPr>
+        <w:tab/>
+      </w:r>
+      <w:r>
+        <w:rPr>
+          <w:rFonts w:ascii="Consolas" w:hAnsi="Consolas" w:cstheme="majorBidi"/>
+          <w:i/>
+          <w:iCs/>
+        </w:rPr>
+        <w:tab/>
+      </w:r>
+      <w:r>
+        <w:rPr>
+          <w:rFonts w:ascii="Consolas" w:hAnsi="Consolas" w:cstheme="majorBidi"/>
+          <w:i/>
+          <w:iCs/>
+        </w:rPr>
+        <w:tab/>
+        <w:t>Terminate;</w:t>
+      </w:r>
+    </w:p>
+    <w:p>
+      <w:pPr>
+        <w:pStyle w:val="Paragrafoelenco"/>
+        <w:jc w:val="both"/>
+        <w:rPr>
+          <w:rFonts w:ascii="Consolas" w:hAnsi="Consolas" w:cstheme="majorBidi"/>
+          <w:i/>
+          <w:iCs/>
+        </w:rPr>
+      </w:pPr>
+      <w:r>
+        <w:rPr>
+          <w:rFonts w:ascii="Consolas" w:hAnsi="Consolas" w:cstheme="majorBidi"/>
+          <w:i/>
+          <w:iCs/>
+        </w:rPr>
+        <w:tab/>
+      </w:r>
+      <w:r>
+        <w:rPr>
+          <w:rFonts w:ascii="Consolas" w:hAnsi="Consolas" w:cstheme="majorBidi"/>
+          <w:i/>
+          <w:iCs/>
+        </w:rPr>
+        <w:tab/>
+        <w:t>endif</w:t>
+      </w:r>
+    </w:p>
+    <w:p>
+      <w:pPr>
+        <w:pStyle w:val="Paragrafoelenco"/>
+        <w:jc w:val="both"/>
+        <w:rPr>
+          <w:rFonts w:ascii="Consolas" w:hAnsi="Consolas" w:cstheme="majorBidi"/>
+          <w:i/>
+          <w:iCs/>
+        </w:rPr>
+      </w:pPr>
+      <w:r>
+        <w:rPr>
+          <w:rFonts w:ascii="Consolas" w:hAnsi="Consolas" w:cstheme="majorBidi"/>
+          <w:i/>
+          <w:iCs/>
+        </w:rPr>
+        <w:tab/>
+        <w:t>While(M</w:t>
+      </w:r>
+      <w:r>
+        <w:rPr>
+          <w:rFonts w:ascii="Consolas" w:hAnsi="Consolas" w:cstheme="majorBidi"/>
+          <w:i/>
+          <w:iCs/>
+        </w:rPr>
+        <w:t>=</w:t>
+      </w:r>
+      <w:r>
+        <w:rPr>
+          <w:rFonts w:ascii="Consolas" w:hAnsi="Consolas" w:cstheme="majorBidi"/>
+          <w:i/>
+          <w:iCs/>
+        </w:rPr>
+        <w:t>=null);</w:t>
+      </w:r>
+    </w:p>
+    <w:p>
+      <w:pPr>
+        <w:pStyle w:val="Paragrafoelenco"/>
+        <w:jc w:val="both"/>
+        <w:rPr>
+          <w:rFonts w:ascii="Consolas" w:hAnsi="Consolas" w:cstheme="majorBidi"/>
+          <w:i/>
+          <w:iCs/>
+        </w:rPr>
+      </w:pPr>
+      <w:r>
+        <w:rPr>
+          <w:rFonts w:ascii="Consolas" w:hAnsi="Consolas" w:cstheme="majorBidi"/>
+          <w:i/>
+          <w:iCs/>
+        </w:rPr>
+        <w:tab/>
+      </w:r>
+      <w:proofErr w:type="spellStart"/>
+      <w:r>
+        <w:rPr>
+          <w:rFonts w:ascii="Consolas" w:hAnsi="Consolas" w:cstheme="majorBidi"/>
+          <w:i/>
+          <w:iCs/>
+        </w:rPr>
+        <w:t>updateModel</w:t>
+      </w:r>
+      <w:proofErr w:type="spellEnd"/>
+      <w:r>
+        <w:rPr>
+          <w:rFonts w:ascii="Consolas" w:hAnsi="Consolas" w:cstheme="majorBidi"/>
+          <w:i/>
+          <w:iCs/>
+        </w:rPr>
+        <w:t>(m);</w:t>
+      </w:r>
+    </w:p>
+    <w:p>
+      <w:pPr>
+        <w:pStyle w:val="Paragrafoelenco"/>
+        <w:jc w:val="both"/>
+        <w:rPr>
+          <w:rFonts w:ascii="Consolas" w:hAnsi="Consolas" w:cstheme="majorBidi"/>
+          <w:i/>
+          <w:iCs/>
+        </w:rPr>
+      </w:pPr>
+      <w:r>
+        <w:rPr>
+          <w:rFonts w:ascii="Consolas" w:hAnsi="Consolas" w:cstheme="majorBidi"/>
+          <w:i/>
+          <w:iCs/>
+        </w:rPr>
+        <w:tab/>
+      </w:r>
+      <w:proofErr w:type="spellStart"/>
+      <w:r>
+        <w:rPr>
+          <w:rFonts w:ascii="Consolas" w:hAnsi="Consolas" w:cstheme="majorBidi"/>
+          <w:i/>
+          <w:iCs/>
+        </w:rPr>
+        <w:t>requestForGuiUpdate</w:t>
+      </w:r>
+      <w:proofErr w:type="spellEnd"/>
+      <w:r>
+        <w:rPr>
+          <w:rFonts w:ascii="Consolas" w:hAnsi="Consolas" w:cstheme="majorBidi"/>
+          <w:i/>
+          <w:iCs/>
+        </w:rPr>
+        <w:t>(m);</w:t>
+      </w:r>
+    </w:p>
+    <w:p>
+      <w:pPr>
+        <w:pStyle w:val="Paragrafoelenco"/>
+        <w:jc w:val="both"/>
+        <w:rPr>
+          <w:rFonts w:ascii="Consolas" w:hAnsi="Consolas" w:cstheme="majorBidi"/>
+          <w:i/>
+          <w:iCs/>
+        </w:rPr>
+      </w:pPr>
+      <w:proofErr w:type="spellStart"/>
+      <w:r>
+        <w:rPr>
+          <w:rFonts w:ascii="Consolas" w:hAnsi="Consolas" w:cstheme="majorBidi"/>
+          <w:i/>
+          <w:iCs/>
+        </w:rPr>
+        <w:lastRenderedPageBreak/>
+        <w:t>endloop</w:t>
+      </w:r>
+      <w:proofErr w:type="spellEnd"/>
+    </w:p>
+    <w:p>
+      <w:pPr>
+        <w:pStyle w:val="Paragrafoelenco"/>
+        <w:jc w:val="both"/>
+        <w:rPr>
+          <w:rFonts w:ascii="Lucida Console" w:hAnsi="Lucida Console"/>
+          <w:sz w:val="28"/>
+          <w:szCs w:val="28"/>
+        </w:rPr>
+      </w:pPr>
+    </w:p>
+    <w:p/>
+    <w:p>
+      <w:pPr>
         <w:pStyle w:val="Paragrafoelenco"/>
         <w:numPr>
           <w:ilvl w:val="2"/>
-          <w:numId w:val="1"/>
+          <w:numId w:val="17"/>
         </w:numPr>
       </w:pPr>
       <w:r>
@@ -3608,18 +4696,99 @@
     </w:p>
     <w:p>
       <w:pPr>
+        <w:rPr>
+          <w:rFonts w:asciiTheme="majorBidi" w:hAnsiTheme="majorBidi" w:cstheme="majorBidi"/>
+        </w:rPr>
+      </w:pPr>
+    </w:p>
+    <w:p>
+      <w:pPr>
+        <w:rPr>
+          <w:rFonts w:asciiTheme="majorBidi" w:hAnsiTheme="majorBidi" w:cstheme="majorBidi"/>
+        </w:rPr>
+      </w:pPr>
+    </w:p>
+    <w:p>
+      <w:pPr>
+        <w:rPr>
+          <w:rFonts w:asciiTheme="majorBidi" w:hAnsiTheme="majorBidi" w:cstheme="majorBidi"/>
+        </w:rPr>
+      </w:pPr>
+    </w:p>
+    <w:p>
+      <w:pPr>
+        <w:rPr>
+          <w:rFonts w:asciiTheme="majorBidi" w:hAnsiTheme="majorBidi" w:cstheme="majorBidi"/>
+        </w:rPr>
+      </w:pPr>
+    </w:p>
+    <w:p>
+      <w:pPr>
+        <w:pStyle w:val="Titolo1"/>
+        <w:rPr>
+          <w:rFonts w:asciiTheme="majorBidi" w:hAnsiTheme="majorBidi"/>
+        </w:rPr>
+      </w:pPr>
+      <w:r>
+        <w:rPr>
+          <w:rFonts w:asciiTheme="majorBidi" w:hAnsiTheme="majorBidi"/>
+        </w:rPr>
+        <w:t>References</w:t>
+      </w:r>
+    </w:p>
+    <w:p>
+      <w:pPr>
+        <w:rPr>
+          <w:rFonts w:asciiTheme="majorBidi" w:hAnsiTheme="majorBidi" w:cstheme="majorBidi"/>
+        </w:rPr>
+      </w:pPr>
+      <w:r>
+        <w:rPr>
+          <w:rFonts w:asciiTheme="majorBidi" w:hAnsiTheme="majorBidi" w:cstheme="majorBidi"/>
+        </w:rPr>
+        <w:t xml:space="preserve">[1] - </w:t>
+      </w:r>
+      <w:hyperlink r:id="rId12" w:history="1">
+        <w:r>
+          <w:rPr>
+            <w:rStyle w:val="Collegamentoipertestuale"/>
+            <w:rFonts w:asciiTheme="majorBidi" w:hAnsiTheme="majorBidi"/>
+          </w:rPr>
+          <w:t>https://github.com/erlang/rebar3</w:t>
+        </w:r>
+      </w:hyperlink>
+    </w:p>
+    <w:p>
+      <w:pPr>
+        <w:rPr>
+          <w:rFonts w:asciiTheme="majorBidi" w:hAnsiTheme="majorBidi" w:cstheme="majorBidi"/>
+        </w:rPr>
+      </w:pPr>
+      <w:r>
+        <w:rPr>
+          <w:rFonts w:asciiTheme="majorBidi" w:hAnsiTheme="majorBidi" w:cstheme="majorBidi"/>
+        </w:rPr>
+        <w:t xml:space="preserve">[2] - </w:t>
+      </w:r>
+      <w:hyperlink r:id="rId13" w:history="1">
+        <w:r>
+          <w:rPr>
+            <w:rStyle w:val="Collegamentoipertestuale"/>
+            <w:rFonts w:asciiTheme="majorBidi" w:hAnsiTheme="majorBidi"/>
+          </w:rPr>
+          <w:t>https://rebar3.org/docs/getting-started/</w:t>
+        </w:r>
+      </w:hyperlink>
+    </w:p>
+    <w:p>
+      <w:pPr>
         <w:pStyle w:val="Paragrafoelenco"/>
-        <w:numPr>
-          <w:ilvl w:val="1"/>
-          <w:numId w:val="1"/>
-        </w:numPr>
-      </w:pPr>
-      <w:r>
-        <w:t>Sequence UML Diagrams</w:t>
-      </w:r>
-    </w:p>
+        <w:ind w:left="1800"/>
+      </w:pPr>
+    </w:p>
+    <w:p/>
     <w:sectPr>
-      <w:footerReference w:type="default" r:id="rId11"/>
+      <w:footerReference w:type="default" r:id="rId14"/>
       <w:pgSz w:w="11906" w:h="16838"/>
       <w:pgMar w:top="1417" w:right="1134" w:bottom="1134" w:left="1134" w:header="708" w:footer="708" w:gutter="0"/>
       <w:cols w:space="708"/>
@@ -4305,6 +5474,95 @@
     </w:lvl>
   </w:abstractNum>
   <w:abstractNum w:abstractNumId="5" w15:restartNumberingAfterBreak="0">
+    <w:nsid w:val="1A0A1762"/>
+    <w:multiLevelType w:val="hybridMultilevel"/>
+    <w:tmpl w:val="A638473C"/>
+    <w:lvl w:ilvl="0" w:tplc="37F87DFC">
+      <w:start w:val="1"/>
+      <w:numFmt w:val="decimal"/>
+      <w:lvlText w:val="%1-"/>
+      <w:lvlJc w:val="left"/>
+      <w:pPr>
+        <w:ind w:left="720" w:hanging="360"/>
+      </w:pPr>
+      <w:rPr>
+        <w:rFonts w:hint="default"/>
+      </w:rPr>
+    </w:lvl>
+    <w:lvl w:ilvl="1" w:tplc="04090019" w:tentative="1">
+      <w:start w:val="1"/>
+      <w:numFmt w:val="lowerLetter"/>
+      <w:lvlText w:val="%2."/>
+      <w:lvlJc w:val="left"/>
+      <w:pPr>
+        <w:ind w:left="1440" w:hanging="360"/>
+      </w:pPr>
+    </w:lvl>
+    <w:lvl w:ilvl="2" w:tplc="0409001B" w:tentative="1">
+      <w:start w:val="1"/>
+      <w:numFmt w:val="lowerRoman"/>
+      <w:lvlText w:val="%3."/>
+      <w:lvlJc w:val="right"/>
+      <w:pPr>
+        <w:ind w:left="2160" w:hanging="180"/>
+      </w:pPr>
+    </w:lvl>
+    <w:lvl w:ilvl="3" w:tplc="0409000F" w:tentative="1">
+      <w:start w:val="1"/>
+      <w:numFmt w:val="decimal"/>
+      <w:lvlText w:val="%4."/>
+      <w:lvlJc w:val="left"/>
+      <w:pPr>
+        <w:ind w:left="2880" w:hanging="360"/>
+      </w:pPr>
+    </w:lvl>
+    <w:lvl w:ilvl="4" w:tplc="04090019" w:tentative="1">
+      <w:start w:val="1"/>
+      <w:numFmt w:val="lowerLetter"/>
+      <w:lvlText w:val="%5."/>
+      <w:lvlJc w:val="left"/>
+      <w:pPr>
+        <w:ind w:left="3600" w:hanging="360"/>
+      </w:pPr>
+    </w:lvl>
+    <w:lvl w:ilvl="5" w:tplc="0409001B" w:tentative="1">
+      <w:start w:val="1"/>
+      <w:numFmt w:val="lowerRoman"/>
+      <w:lvlText w:val="%6."/>
+      <w:lvlJc w:val="right"/>
+      <w:pPr>
+        <w:ind w:left="4320" w:hanging="180"/>
+      </w:pPr>
+    </w:lvl>
+    <w:lvl w:ilvl="6" w:tplc="0409000F" w:tentative="1">
+      <w:start w:val="1"/>
+      <w:numFmt w:val="decimal"/>
+      <w:lvlText w:val="%7."/>
+      <w:lvlJc w:val="left"/>
+      <w:pPr>
+        <w:ind w:left="5040" w:hanging="360"/>
+      </w:pPr>
+    </w:lvl>
+    <w:lvl w:ilvl="7" w:tplc="04090019" w:tentative="1">
+      <w:start w:val="1"/>
+      <w:numFmt w:val="lowerLetter"/>
+      <w:lvlText w:val="%8."/>
+      <w:lvlJc w:val="left"/>
+      <w:pPr>
+        <w:ind w:left="5760" w:hanging="360"/>
+      </w:pPr>
+    </w:lvl>
+    <w:lvl w:ilvl="8" w:tplc="0409001B" w:tentative="1">
+      <w:start w:val="1"/>
+      <w:numFmt w:val="lowerRoman"/>
+      <w:lvlText w:val="%9."/>
+      <w:lvlJc w:val="right"/>
+      <w:pPr>
+        <w:ind w:left="6480" w:hanging="180"/>
+      </w:pPr>
+    </w:lvl>
+  </w:abstractNum>
+  <w:abstractNum w:abstractNumId="6" w15:restartNumberingAfterBreak="0">
     <w:nsid w:val="2C404C4D"/>
     <w:multiLevelType w:val="hybridMultilevel"/>
     <w:tmpl w:val="F6B4D7DE"/>
@@ -4417,7 +5675,7 @@
       </w:rPr>
     </w:lvl>
   </w:abstractNum>
-  <w:abstractNum w:abstractNumId="6" w15:restartNumberingAfterBreak="0">
+  <w:abstractNum w:abstractNumId="7" w15:restartNumberingAfterBreak="0">
     <w:nsid w:val="2C8B7C74"/>
     <w:multiLevelType w:val="multilevel"/>
     <w:tmpl w:val="A9D61E7C"/>
@@ -4538,7 +5796,7 @@
       </w:rPr>
     </w:lvl>
   </w:abstractNum>
-  <w:abstractNum w:abstractNumId="7" w15:restartNumberingAfterBreak="0">
+  <w:abstractNum w:abstractNumId="8" w15:restartNumberingAfterBreak="0">
     <w:nsid w:val="2CCC5081"/>
     <w:multiLevelType w:val="hybridMultilevel"/>
     <w:tmpl w:val="FF4A5254"/>
@@ -4651,7 +5909,128 @@
       </w:rPr>
     </w:lvl>
   </w:abstractNum>
-  <w:abstractNum w:abstractNumId="8" w15:restartNumberingAfterBreak="0">
+  <w:abstractNum w:abstractNumId="9" w15:restartNumberingAfterBreak="0">
+    <w:nsid w:val="30A9083B"/>
+    <w:multiLevelType w:val="multilevel"/>
+    <w:tmpl w:val="A9D61E7C"/>
+    <w:lvl w:ilvl="0">
+      <w:start w:val="1"/>
+      <w:numFmt w:val="decimal"/>
+      <w:lvlText w:val="%1."/>
+      <w:lvlJc w:val="left"/>
+      <w:pPr>
+        <w:ind w:left="720" w:hanging="360"/>
+      </w:pPr>
+      <w:rPr>
+        <w:rFonts w:hint="default"/>
+      </w:rPr>
+    </w:lvl>
+    <w:lvl w:ilvl="1">
+      <w:start w:val="1"/>
+      <w:numFmt w:val="decimal"/>
+      <w:isLgl/>
+      <w:lvlText w:val="%1.%2"/>
+      <w:lvlJc w:val="left"/>
+      <w:pPr>
+        <w:ind w:left="1080" w:hanging="360"/>
+      </w:pPr>
+      <w:rPr>
+        <w:rFonts w:hint="default"/>
+      </w:rPr>
+    </w:lvl>
+    <w:lvl w:ilvl="2">
+      <w:start w:val="1"/>
+      <w:numFmt w:val="decimal"/>
+      <w:isLgl/>
+      <w:lvlText w:val="%1.%2.%3"/>
+      <w:lvlJc w:val="left"/>
+      <w:pPr>
+        <w:ind w:left="1800" w:hanging="720"/>
+      </w:pPr>
+      <w:rPr>
+        <w:rFonts w:hint="default"/>
+      </w:rPr>
+    </w:lvl>
+    <w:lvl w:ilvl="3">
+      <w:start w:val="1"/>
+      <w:numFmt w:val="decimal"/>
+      <w:isLgl/>
+      <w:lvlText w:val="%1.%2.%3.%4"/>
+      <w:lvlJc w:val="left"/>
+      <w:pPr>
+        <w:ind w:left="2160" w:hanging="720"/>
+      </w:pPr>
+      <w:rPr>
+        <w:rFonts w:hint="default"/>
+      </w:rPr>
+    </w:lvl>
+    <w:lvl w:ilvl="4">
+      <w:start w:val="1"/>
+      <w:numFmt w:val="decimal"/>
+      <w:isLgl/>
+      <w:lvlText w:val="%1.%2.%3.%4.%5"/>
+      <w:lvlJc w:val="left"/>
+      <w:pPr>
+        <w:ind w:left="2880" w:hanging="1080"/>
+      </w:pPr>
+      <w:rPr>
+        <w:rFonts w:hint="default"/>
+      </w:rPr>
+    </w:lvl>
+    <w:lvl w:ilvl="5">
+      <w:start w:val="1"/>
+      <w:numFmt w:val="decimal"/>
+      <w:isLgl/>
+      <w:lvlText w:val="%1.%2.%3.%4.%5.%6"/>
+      <w:lvlJc w:val="left"/>
+      <w:pPr>
+        <w:ind w:left="3240" w:hanging="1080"/>
+      </w:pPr>
+      <w:rPr>
+        <w:rFonts w:hint="default"/>
+      </w:rPr>
+    </w:lvl>
+    <w:lvl w:ilvl="6">
+      <w:start w:val="1"/>
+      <w:numFmt w:val="decimal"/>
+      <w:isLgl/>
+      <w:lvlText w:val="%1.%2.%3.%4.%5.%6.%7"/>
+      <w:lvlJc w:val="left"/>
+      <w:pPr>
+        <w:ind w:left="3960" w:hanging="1440"/>
+      </w:pPr>
+      <w:rPr>
+        <w:rFonts w:hint="default"/>
+      </w:rPr>
+    </w:lvl>
+    <w:lvl w:ilvl="7">
+      <w:start w:val="1"/>
+      <w:numFmt w:val="decimal"/>
+      <w:isLgl/>
+      <w:lvlText w:val="%1.%2.%3.%4.%5.%6.%7.%8"/>
+      <w:lvlJc w:val="left"/>
+      <w:pPr>
+        <w:ind w:left="4320" w:hanging="1440"/>
+      </w:pPr>
+      <w:rPr>
+        <w:rFonts w:hint="default"/>
+      </w:rPr>
+    </w:lvl>
+    <w:lvl w:ilvl="8">
+      <w:start w:val="1"/>
+      <w:numFmt w:val="decimal"/>
+      <w:isLgl/>
+      <w:lvlText w:val="%1.%2.%3.%4.%5.%6.%7.%8.%9"/>
+      <w:lvlJc w:val="left"/>
+      <w:pPr>
+        <w:ind w:left="5040" w:hanging="1800"/>
+      </w:pPr>
+      <w:rPr>
+        <w:rFonts w:hint="default"/>
+      </w:rPr>
+    </w:lvl>
+  </w:abstractNum>
+  <w:abstractNum w:abstractNumId="10" w15:restartNumberingAfterBreak="0">
     <w:nsid w:val="338D7347"/>
     <w:multiLevelType w:val="hybridMultilevel"/>
     <w:tmpl w:val="75DCDC82"/>
@@ -4764,7 +6143,7 @@
       </w:rPr>
     </w:lvl>
   </w:abstractNum>
-  <w:abstractNum w:abstractNumId="9" w15:restartNumberingAfterBreak="0">
+  <w:abstractNum w:abstractNumId="11" w15:restartNumberingAfterBreak="0">
     <w:nsid w:val="3DB20830"/>
     <w:multiLevelType w:val="hybridMultilevel"/>
     <w:tmpl w:val="CDDE373A"/>
@@ -4850,7 +6229,7 @@
       </w:pPr>
     </w:lvl>
   </w:abstractNum>
-  <w:abstractNum w:abstractNumId="10" w15:restartNumberingAfterBreak="0">
+  <w:abstractNum w:abstractNumId="12" w15:restartNumberingAfterBreak="0">
     <w:nsid w:val="43AB3FBF"/>
     <w:multiLevelType w:val="hybridMultilevel"/>
     <w:tmpl w:val="59544496"/>
@@ -4963,7 +6342,7 @@
       </w:rPr>
     </w:lvl>
   </w:abstractNum>
-  <w:abstractNum w:abstractNumId="11" w15:restartNumberingAfterBreak="0">
+  <w:abstractNum w:abstractNumId="13" w15:restartNumberingAfterBreak="0">
     <w:nsid w:val="4A7B1F16"/>
     <w:multiLevelType w:val="hybridMultilevel"/>
     <w:tmpl w:val="8620ED4E"/>
@@ -5076,7 +6455,120 @@
       </w:rPr>
     </w:lvl>
   </w:abstractNum>
-  <w:abstractNum w:abstractNumId="12" w15:restartNumberingAfterBreak="0">
+  <w:abstractNum w:abstractNumId="14" w15:restartNumberingAfterBreak="0">
+    <w:nsid w:val="544102E6"/>
+    <w:multiLevelType w:val="hybridMultilevel"/>
+    <w:tmpl w:val="B012500A"/>
+    <w:lvl w:ilvl="0" w:tplc="04100001">
+      <w:start w:val="1"/>
+      <w:numFmt w:val="bullet"/>
+      <w:lvlText w:val=""/>
+      <w:lvlJc w:val="left"/>
+      <w:pPr>
+        <w:ind w:left="720" w:hanging="360"/>
+      </w:pPr>
+      <w:rPr>
+        <w:rFonts w:ascii="Symbol" w:hAnsi="Symbol" w:hint="default"/>
+      </w:rPr>
+    </w:lvl>
+    <w:lvl w:ilvl="1" w:tplc="04100003" w:tentative="1">
+      <w:start w:val="1"/>
+      <w:numFmt w:val="bullet"/>
+      <w:lvlText w:val="o"/>
+      <w:lvlJc w:val="left"/>
+      <w:pPr>
+        <w:ind w:left="1440" w:hanging="360"/>
+      </w:pPr>
+      <w:rPr>
+        <w:rFonts w:ascii="Courier New" w:hAnsi="Courier New" w:cs="Courier New" w:hint="default"/>
+      </w:rPr>
+    </w:lvl>
+    <w:lvl w:ilvl="2" w:tplc="04100005" w:tentative="1">
+      <w:start w:val="1"/>
+      <w:numFmt w:val="bullet"/>
+      <w:lvlText w:val=""/>
+      <w:lvlJc w:val="left"/>
+      <w:pPr>
+        <w:ind w:left="2160" w:hanging="360"/>
+      </w:pPr>
+      <w:rPr>
+        <w:rFonts w:ascii="Wingdings" w:hAnsi="Wingdings" w:hint="default"/>
+      </w:rPr>
+    </w:lvl>
+    <w:lvl w:ilvl="3" w:tplc="04100001" w:tentative="1">
+      <w:start w:val="1"/>
+      <w:numFmt w:val="bullet"/>
+      <w:lvlText w:val=""/>
+      <w:lvlJc w:val="left"/>
+      <w:pPr>
+        <w:ind w:left="2880" w:hanging="360"/>
+      </w:pPr>
+      <w:rPr>
+        <w:rFonts w:ascii="Symbol" w:hAnsi="Symbol" w:hint="default"/>
+      </w:rPr>
+    </w:lvl>
+    <w:lvl w:ilvl="4" w:tplc="04100003" w:tentative="1">
+      <w:start w:val="1"/>
+      <w:numFmt w:val="bullet"/>
+      <w:lvlText w:val="o"/>
+      <w:lvlJc w:val="left"/>
+      <w:pPr>
+        <w:ind w:left="3600" w:hanging="360"/>
+      </w:pPr>
+      <w:rPr>
+        <w:rFonts w:ascii="Courier New" w:hAnsi="Courier New" w:cs="Courier New" w:hint="default"/>
+      </w:rPr>
+    </w:lvl>
+    <w:lvl w:ilvl="5" w:tplc="04100005" w:tentative="1">
+      <w:start w:val="1"/>
+      <w:numFmt w:val="bullet"/>
+      <w:lvlText w:val=""/>
+      <w:lvlJc w:val="left"/>
+      <w:pPr>
+        <w:ind w:left="4320" w:hanging="360"/>
+      </w:pPr>
+      <w:rPr>
+        <w:rFonts w:ascii="Wingdings" w:hAnsi="Wingdings" w:hint="default"/>
+      </w:rPr>
+    </w:lvl>
+    <w:lvl w:ilvl="6" w:tplc="04100001" w:tentative="1">
+      <w:start w:val="1"/>
+      <w:numFmt w:val="bullet"/>
+      <w:lvlText w:val=""/>
+      <w:lvlJc w:val="left"/>
+      <w:pPr>
+        <w:ind w:left="5040" w:hanging="360"/>
+      </w:pPr>
+      <w:rPr>
+        <w:rFonts w:ascii="Symbol" w:hAnsi="Symbol" w:hint="default"/>
+      </w:rPr>
+    </w:lvl>
+    <w:lvl w:ilvl="7" w:tplc="04100003" w:tentative="1">
+      <w:start w:val="1"/>
+      <w:numFmt w:val="bullet"/>
+      <w:lvlText w:val="o"/>
+      <w:lvlJc w:val="left"/>
+      <w:pPr>
+        <w:ind w:left="5760" w:hanging="360"/>
+      </w:pPr>
+      <w:rPr>
+        <w:rFonts w:ascii="Courier New" w:hAnsi="Courier New" w:cs="Courier New" w:hint="default"/>
+      </w:rPr>
+    </w:lvl>
+    <w:lvl w:ilvl="8" w:tplc="04100005" w:tentative="1">
+      <w:start w:val="1"/>
+      <w:numFmt w:val="bullet"/>
+      <w:lvlText w:val=""/>
+      <w:lvlJc w:val="left"/>
+      <w:pPr>
+        <w:ind w:left="6480" w:hanging="360"/>
+      </w:pPr>
+      <w:rPr>
+        <w:rFonts w:ascii="Wingdings" w:hAnsi="Wingdings" w:hint="default"/>
+      </w:rPr>
+    </w:lvl>
+  </w:abstractNum>
+  <w:abstractNum w:abstractNumId="15" w15:restartNumberingAfterBreak="0">
     <w:nsid w:val="5F365E34"/>
     <w:multiLevelType w:val="hybridMultilevel"/>
     <w:tmpl w:val="8ED4CD3C"/>
@@ -5162,7 +6654,93 @@
       </w:pPr>
     </w:lvl>
   </w:abstractNum>
-  <w:abstractNum w:abstractNumId="13" w15:restartNumberingAfterBreak="0">
+  <w:abstractNum w:abstractNumId="16" w15:restartNumberingAfterBreak="0">
+    <w:nsid w:val="782B4DF8"/>
+    <w:multiLevelType w:val="hybridMultilevel"/>
+    <w:tmpl w:val="CDC6A28C"/>
+    <w:lvl w:ilvl="0" w:tplc="0410000F">
+      <w:start w:val="1"/>
+      <w:numFmt w:val="decimal"/>
+      <w:lvlText w:val="%1."/>
+      <w:lvlJc w:val="left"/>
+      <w:pPr>
+        <w:ind w:left="2136" w:hanging="360"/>
+      </w:pPr>
+    </w:lvl>
+    <w:lvl w:ilvl="1" w:tplc="04100019" w:tentative="1">
+      <w:start w:val="1"/>
+      <w:numFmt w:val="lowerLetter"/>
+      <w:lvlText w:val="%2."/>
+      <w:lvlJc w:val="left"/>
+      <w:pPr>
+        <w:ind w:left="2856" w:hanging="360"/>
+      </w:pPr>
+    </w:lvl>
+    <w:lvl w:ilvl="2" w:tplc="0410001B" w:tentative="1">
+      <w:start w:val="1"/>
+      <w:numFmt w:val="lowerRoman"/>
+      <w:lvlText w:val="%3."/>
+      <w:lvlJc w:val="right"/>
+      <w:pPr>
+        <w:ind w:left="3576" w:hanging="180"/>
+      </w:pPr>
+    </w:lvl>
+    <w:lvl w:ilvl="3" w:tplc="0410000F" w:tentative="1">
+      <w:start w:val="1"/>
+      <w:numFmt w:val="decimal"/>
+      <w:lvlText w:val="%4."/>
+      <w:lvlJc w:val="left"/>
+      <w:pPr>
+        <w:ind w:left="4296" w:hanging="360"/>
+      </w:pPr>
+    </w:lvl>
+    <w:lvl w:ilvl="4" w:tplc="04100019" w:tentative="1">
+      <w:start w:val="1"/>
+      <w:numFmt w:val="lowerLetter"/>
+      <w:lvlText w:val="%5."/>
+      <w:lvlJc w:val="left"/>
+      <w:pPr>
+        <w:ind w:left="5016" w:hanging="360"/>
+      </w:pPr>
+    </w:lvl>
+    <w:lvl w:ilvl="5" w:tplc="0410001B" w:tentative="1">
+      <w:start w:val="1"/>
+      <w:numFmt w:val="lowerRoman"/>
+      <w:lvlText w:val="%6."/>
+      <w:lvlJc w:val="right"/>
+      <w:pPr>
+        <w:ind w:left="5736" w:hanging="180"/>
+      </w:pPr>
+    </w:lvl>
+    <w:lvl w:ilvl="6" w:tplc="0410000F" w:tentative="1">
+      <w:start w:val="1"/>
+      <w:numFmt w:val="decimal"/>
+      <w:lvlText w:val="%7."/>
+      <w:lvlJc w:val="left"/>
+      <w:pPr>
+        <w:ind w:left="6456" w:hanging="360"/>
+      </w:pPr>
+    </w:lvl>
+    <w:lvl w:ilvl="7" w:tplc="04100019" w:tentative="1">
+      <w:start w:val="1"/>
+      <w:numFmt w:val="lowerLetter"/>
+      <w:lvlText w:val="%8."/>
+      <w:lvlJc w:val="left"/>
+      <w:pPr>
+        <w:ind w:left="7176" w:hanging="360"/>
+      </w:pPr>
+    </w:lvl>
+    <w:lvl w:ilvl="8" w:tplc="0410001B" w:tentative="1">
+      <w:start w:val="1"/>
+      <w:numFmt w:val="lowerRoman"/>
+      <w:lvlText w:val="%9."/>
+      <w:lvlJc w:val="right"/>
+      <w:pPr>
+        <w:ind w:left="7896" w:hanging="180"/>
+      </w:pPr>
+    </w:lvl>
+  </w:abstractNum>
+  <w:abstractNum w:abstractNumId="17" w15:restartNumberingAfterBreak="0">
     <w:nsid w:val="798A6961"/>
     <w:multiLevelType w:val="hybridMultilevel"/>
     <w:tmpl w:val="1CD8D936"/>
@@ -5276,37 +6854,37 @@
     </w:lvl>
   </w:abstractNum>
   <w:num w:numId="1">
-    <w:abstractNumId w:val="6"/>
+    <w:abstractNumId w:val="7"/>
   </w:num>
   <w:num w:numId="2">
-    <w:abstractNumId w:val="7"/>
+    <w:abstractNumId w:val="8"/>
   </w:num>
   <w:num w:numId="3">
-    <w:abstractNumId w:val="5"/>
+    <w:abstractNumId w:val="6"/>
   </w:num>
   <w:num w:numId="4">
     <w:abstractNumId w:val="4"/>
   </w:num>
   <w:num w:numId="5">
-    <w:abstractNumId w:val="8"/>
+    <w:abstractNumId w:val="10"/>
   </w:num>
   <w:num w:numId="6">
-    <w:abstractNumId w:val="9"/>
+    <w:abstractNumId w:val="11"/>
   </w:num>
   <w:num w:numId="7">
+    <w:abstractNumId w:val="15"/>
+  </w:num>
+  <w:num w:numId="8">
     <w:abstractNumId w:val="12"/>
   </w:num>
-  <w:num w:numId="8">
-    <w:abstractNumId w:val="10"/>
-  </w:num>
   <w:num w:numId="9">
-    <w:abstractNumId w:val="13"/>
+    <w:abstractNumId w:val="17"/>
   </w:num>
   <w:num w:numId="10">
     <w:abstractNumId w:val="3"/>
   </w:num>
   <w:num w:numId="11">
-    <w:abstractNumId w:val="11"/>
+    <w:abstractNumId w:val="13"/>
   </w:num>
   <w:num w:numId="12">
     <w:abstractNumId w:val="2"/>
@@ -5316,6 +6894,18 @@
   </w:num>
   <w:num w:numId="14">
     <w:abstractNumId w:val="1"/>
+  </w:num>
+  <w:num w:numId="15">
+    <w:abstractNumId w:val="5"/>
+  </w:num>
+  <w:num w:numId="16">
+    <w:abstractNumId w:val="16"/>
+  </w:num>
+  <w:num w:numId="17">
+    <w:abstractNumId w:val="9"/>
+  </w:num>
+  <w:num w:numId="18">
+    <w:abstractNumId w:val="14"/>
   </w:num>
 </w:numbering>
 </file>

</xml_diff>